<commit_message>
Praktycznie opinia jest już gotowa
</commit_message>
<xml_diff>
--- a/Opinie_bezposredniego_przelozonego/zalacznik_05_marta_kwela_opinia_przelozonego.docx
+++ b/Opinie_bezposredniego_przelozonego/zalacznik_05_marta_kwela_opinia_przelozonego.docx
@@ -1,6 +1,6 @@
 
 <file path=word/document.xml><?xml version="1.0" encoding="utf-8"?>
-<w:document xmlns:o="urn:schemas-microsoft-com:office:office" xmlns:r="http://schemas.openxmlformats.org/officeDocument/2006/relationships" xmlns:v="urn:schemas-microsoft-com:vml" xmlns:w="http://schemas.openxmlformats.org/wordprocessingml/2006/main" xmlns:w10="urn:schemas-microsoft-com:office:word" xmlns:wp="http://schemas.openxmlformats.org/drawingml/2006/wordprocessingDrawing" xmlns:wps="http://schemas.microsoft.com/office/word/2010/wordprocessingShape" xmlns:wpg="http://schemas.microsoft.com/office/word/2010/wordprocessingGroup" xmlns:mc="http://schemas.openxmlformats.org/markup-compatibility/2006" xmlns:wp14="http://schemas.microsoft.com/office/word/2010/wordprocessingDrawing" xmlns:w14="http://schemas.microsoft.com/office/word/2010/wordml" xmlns:w15="http://schemas.microsoft.com/office/word/2012/wordml" mc:Ignorable="w14 wp14 w15">
+<w:document xmlns:o="urn:schemas-microsoft-com:office:office" xmlns:r="http://schemas.openxmlformats.org/officeDocument/2006/relationships" xmlns:v="urn:schemas-microsoft-com:vml" xmlns:w="http://schemas.openxmlformats.org/wordprocessingml/2006/main" xmlns:w10="urn:schemas-microsoft-com:office:word" xmlns:wp="http://schemas.openxmlformats.org/drawingml/2006/wordprocessingDrawing" xmlns:wps="http://schemas.microsoft.com/office/word/2010/wordprocessingShape" xmlns:wpg="http://schemas.microsoft.com/office/word/2010/wordprocessingGroup" xmlns:mc="http://schemas.openxmlformats.org/markup-compatibility/2006" xmlns:wp14="http://schemas.microsoft.com/office/word/2010/wordprocessingDrawing" xmlns:w14="http://schemas.microsoft.com/office/word/2010/wordml" mc:Ignorable="w14 wp14">
   <w:body>
     <w:p>
       <w:pPr>
@@ -14,8 +14,65 @@
         </w:rPr>
       </w:pPr>
       <w:r>
+        <mc:AlternateContent>
+          <mc:Choice Requires="wps">
+            <w:drawing>
+              <wp:anchor behindDoc="0" distT="0" distB="20955" distL="0" distR="26035" simplePos="0" locked="0" layoutInCell="1" allowOverlap="1" relativeHeight="3">
+                <wp:simplePos x="0" y="0"/>
+                <wp:positionH relativeFrom="column">
+                  <wp:posOffset>2506980</wp:posOffset>
+                </wp:positionH>
+                <wp:positionV relativeFrom="paragraph">
+                  <wp:posOffset>272415</wp:posOffset>
+                </wp:positionV>
+                <wp:extent cx="4223385" cy="17780"/>
+                <wp:effectExtent l="635" t="3810" r="635" b="3175"/>
+                <wp:wrapNone/>
+                <wp:docPr id="1" name="Łącznik prosty 2"/>
+                <a:graphic xmlns:a="http://schemas.openxmlformats.org/drawingml/2006/main">
+                  <a:graphicData uri="http://schemas.microsoft.com/office/word/2010/wordprocessingShape">
+                    <wps:wsp>
+                      <wps:cNvSpPr/>
+                      <wps:spPr>
+                        <a:xfrm flipV="1">
+                          <a:off x="0" y="0"/>
+                          <a:ext cx="4222800" cy="18360"/>
+                        </a:xfrm>
+                        <a:prstGeom prst="line">
+                          <a:avLst/>
+                        </a:prstGeom>
+                        <a:ln/>
+                      </wps:spPr>
+                      <wps:style>
+                        <a:lnRef idx="1">
+                          <a:schemeClr val="accent1"/>
+                        </a:lnRef>
+                        <a:fillRef idx="0">
+                          <a:schemeClr val="accent1"/>
+                        </a:fillRef>
+                        <a:effectRef idx="0">
+                          <a:schemeClr val="accent1"/>
+                        </a:effectRef>
+                        <a:fontRef idx="minor"/>
+                      </wps:style>
+                      <wps:bodyPr/>
+                    </wps:wsp>
+                  </a:graphicData>
+                </a:graphic>
+              </wp:anchor>
+            </w:drawing>
+          </mc:Choice>
+          <mc:Fallback>
+            <w:pict>
+              <v:line id="shape_0" from="197.4pt,20.8pt" to="529.85pt,22.2pt" ID="Łącznik prosty 2" stroked="t" style="position:absolute;flip:y">
+                <v:stroke color="#5b9bd5" weight="6480" joinstyle="miter" endcap="flat"/>
+                <v:fill o:detectmouseclick="t" on="false"/>
+              </v:line>
+            </w:pict>
+          </mc:Fallback>
+        </mc:AlternateContent>
         <w:drawing>
-          <wp:anchor behindDoc="0" distT="0" distB="0" distL="0" distR="0" simplePos="0" locked="0" layoutInCell="0" allowOverlap="1" relativeHeight="2">
+          <wp:anchor behindDoc="0" distT="0" distB="0" distL="0" distR="0" simplePos="0" locked="0" layoutInCell="1" allowOverlap="1" relativeHeight="2">
             <wp:simplePos x="0" y="0"/>
             <wp:positionH relativeFrom="column">
               <wp:posOffset>-276225</wp:posOffset>
@@ -26,7 +83,7 @@
             <wp:extent cx="1904365" cy="1143635"/>
             <wp:effectExtent l="0" t="0" r="0" b="0"/>
             <wp:wrapNone/>
-            <wp:docPr id="1" name="Obraz 1" descr="\\jowisz\pulpit\a.pauli\pulpit\UG_logo_RGB_podstawowy_pozytyw_PL.png"/>
+            <wp:docPr id="2" name="Obraz 1" descr="\\jowisz\pulpit\a.pauli\pulpit\UG_logo_RGB_podstawowy_pozytyw_PL.png"/>
             <wp:cNvGraphicFramePr>
               <a:graphicFrameLocks xmlns:a="http://schemas.openxmlformats.org/drawingml/2006/main" noChangeAspect="1"/>
             </wp:cNvGraphicFramePr>
@@ -34,7 +91,7 @@
               <a:graphicData uri="http://schemas.openxmlformats.org/drawingml/2006/picture">
                 <pic:pic xmlns:pic="http://schemas.openxmlformats.org/drawingml/2006/picture">
                   <pic:nvPicPr>
-                    <pic:cNvPr id="1" name="Obraz 1" descr="\\jowisz\pulpit\a.pauli\pulpit\UG_logo_RGB_podstawowy_pozytyw_PL.png"/>
+                    <pic:cNvPr id="2" name="Obraz 1" descr="\\jowisz\pulpit\a.pauli\pulpit\UG_logo_RGB_podstawowy_pozytyw_PL.png"/>
                     <pic:cNvPicPr>
                       <a:picLocks noChangeAspect="1" noChangeArrowheads="1"/>
                     </pic:cNvPicPr>
@@ -59,68 +116,6 @@
             </a:graphic>
           </wp:anchor>
         </w:drawing>
-        <mc:AlternateContent>
-          <mc:Choice Requires="wps">
-            <w:drawing>
-              <wp:anchor behindDoc="0" distT="0" distB="20955" distL="0" distR="26035" simplePos="0" locked="0" layoutInCell="0" allowOverlap="1" relativeHeight="3">
-                <wp:simplePos x="0" y="0"/>
-                <wp:positionH relativeFrom="column">
-                  <wp:posOffset>2506980</wp:posOffset>
-                </wp:positionH>
-                <wp:positionV relativeFrom="paragraph">
-                  <wp:posOffset>264795</wp:posOffset>
-                </wp:positionV>
-                <wp:extent cx="4222750" cy="17145"/>
-                <wp:effectExtent l="635" t="3810" r="635" b="3175"/>
-                <wp:wrapNone/>
-                <wp:docPr id="2" name="Łącznik prosty 2"/>
-                <a:graphic xmlns:a="http://schemas.openxmlformats.org/drawingml/2006/main">
-                  <a:graphicData uri="http://schemas.microsoft.com/office/word/2010/wordprocessingShape">
-                    <wps:wsp>
-                      <wps:cNvSpPr/>
-                      <wps:spPr>
-                        <a:xfrm flipV="1">
-                          <a:off x="0" y="0"/>
-                          <a:ext cx="4222800" cy="17280"/>
-                        </a:xfrm>
-                        <a:prstGeom prst="line">
-                          <a:avLst/>
-                        </a:prstGeom>
-                        <a:ln>
-                          <a:solidFill>
-                            <a:srgbClr val="5b9bd5"/>
-                          </a:solidFill>
-                        </a:ln>
-                      </wps:spPr>
-                      <wps:style>
-                        <a:lnRef idx="1">
-                          <a:schemeClr val="accent1"/>
-                        </a:lnRef>
-                        <a:fillRef idx="0">
-                          <a:schemeClr val="accent1"/>
-                        </a:fillRef>
-                        <a:effectRef idx="0">
-                          <a:schemeClr val="accent1"/>
-                        </a:effectRef>
-                        <a:fontRef idx="minor"/>
-                      </wps:style>
-                      <wps:bodyPr/>
-                    </wps:wsp>
-                  </a:graphicData>
-                </a:graphic>
-              </wp:anchor>
-            </w:drawing>
-          </mc:Choice>
-          <mc:Fallback>
-            <w:pict>
-              <v:line id="shape_0" from="197.4pt,20.85pt" to="529.85pt,22.15pt" ID="Łącznik prosty 2" stroked="t" o:allowincell="f" style="position:absolute;flip:y">
-                <v:stroke color="#5b9bd5" weight="6480" joinstyle="miter" endcap="flat"/>
-                <v:fill o:detectmouseclick="t" on="false"/>
-                <w10:wrap type="none"/>
-              </v:line>
-            </w:pict>
-          </mc:Fallback>
-        </mc:AlternateContent>
       </w:r>
       <w:r>
         <w:rPr>
@@ -170,14 +165,13 @@
         <w:tblW w:w="10201" w:type="dxa"/>
         <w:jc w:val="left"/>
         <w:tblInd w:w="0" w:type="dxa"/>
-        <w:tblLayout w:type="fixed"/>
         <w:tblCellMar>
           <w:top w:w="0" w:type="dxa"/>
           <w:left w:w="108" w:type="dxa"/>
           <w:bottom w:w="0" w:type="dxa"/>
           <w:right w:w="108" w:type="dxa"/>
         </w:tblCellMar>
-        <w:tblLook w:firstRow="1" w:noVBand="1" w:lastRow="0" w:firstColumn="1" w:lastColumn="0" w:noHBand="0" w:val="04a0"/>
+        <w:tblLook w:noVBand="1" w:val="04a0" w:noHBand="0" w:lastColumn="0" w:firstColumn="1" w:lastRow="0" w:firstRow="1"/>
       </w:tblPr>
       <w:tblGrid>
         <w:gridCol w:w="5240"/>
@@ -193,7 +187,10 @@
               <w:left w:val="single" w:sz="4" w:space="0" w:color="808080"/>
               <w:bottom w:val="single" w:sz="4" w:space="0" w:color="808080"/>
               <w:right w:val="single" w:sz="4" w:space="0" w:color="808080"/>
+              <w:insideH w:val="single" w:sz="4" w:space="0" w:color="808080"/>
+              <w:insideV w:val="single" w:sz="4" w:space="0" w:color="808080"/>
             </w:tcBorders>
+            <w:shd w:fill="auto" w:val="clear"/>
           </w:tcPr>
           <w:p>
             <w:pPr>
@@ -274,32 +271,26 @@
             </w:pPr>
             <w:r>
               <w:rPr>
-                <w:rFonts w:eastAsia="Calibri" w:cs=""/>
-                <w:kern w:val="0"/>
-                <w:sz w:val="22"/>
-                <w:szCs w:val="22"/>
-                <w:lang w:val="pl-PL" w:eastAsia="en-US" w:bidi="ar-SA"/>
-              </w:rPr>
-            </w:r>
-          </w:p>
-          <w:p>
-            <w:pPr>
-              <w:pStyle w:val="Normal"/>
-              <w:widowControl/>
-              <w:spacing w:lineRule="auto" w:line="240" w:before="0" w:after="0"/>
-              <w:jc w:val="left"/>
-              <w:rPr>
-                <w:sz w:val="24"/>
-                <w:szCs w:val="24"/>
-              </w:rPr>
-            </w:pPr>
-            <w:r>
-              <w:rPr>
-                <w:rFonts w:eastAsia="Calibri" w:cs=""/>
-                <w:kern w:val="0"/>
-                <w:sz w:val="22"/>
-                <w:szCs w:val="22"/>
-                <w:lang w:val="pl-PL" w:eastAsia="en-US" w:bidi="ar-SA"/>
+                <w:sz w:val="24"/>
+                <w:szCs w:val="24"/>
+              </w:rPr>
+            </w:r>
+          </w:p>
+          <w:p>
+            <w:pPr>
+              <w:pStyle w:val="Normal"/>
+              <w:widowControl/>
+              <w:spacing w:lineRule="auto" w:line="240" w:before="0" w:after="0"/>
+              <w:jc w:val="left"/>
+              <w:rPr>
+                <w:sz w:val="24"/>
+                <w:szCs w:val="24"/>
+              </w:rPr>
+            </w:pPr>
+            <w:r>
+              <w:rPr>
+                <w:sz w:val="24"/>
+                <w:szCs w:val="24"/>
               </w:rPr>
             </w:r>
           </w:p>
@@ -312,7 +303,10 @@
               <w:left w:val="single" w:sz="4" w:space="0" w:color="808080"/>
               <w:bottom w:val="single" w:sz="4" w:space="0" w:color="808080"/>
               <w:right w:val="single" w:sz="4" w:space="0" w:color="808080"/>
+              <w:insideH w:val="single" w:sz="4" w:space="0" w:color="808080"/>
+              <w:insideV w:val="single" w:sz="4" w:space="0" w:color="808080"/>
             </w:tcBorders>
+            <w:shd w:fill="auto" w:val="clear"/>
           </w:tcPr>
           <w:p>
             <w:pPr>
@@ -373,7 +367,10 @@
               <w:left w:val="single" w:sz="4" w:space="0" w:color="808080"/>
               <w:bottom w:val="single" w:sz="4" w:space="0" w:color="808080"/>
               <w:right w:val="single" w:sz="4" w:space="0" w:color="808080"/>
+              <w:insideH w:val="single" w:sz="4" w:space="0" w:color="808080"/>
+              <w:insideV w:val="single" w:sz="4" w:space="0" w:color="808080"/>
             </w:tcBorders>
+            <w:shd w:fill="auto" w:val="clear"/>
           </w:tcPr>
           <w:p>
             <w:pPr>
@@ -415,32 +412,147 @@
             </w:pPr>
             <w:r>
               <w:rPr>
-                <w:rFonts w:eastAsia="Calibri" w:cs=""/>
-                <w:kern w:val="0"/>
-                <w:sz w:val="22"/>
-                <w:szCs w:val="22"/>
-                <w:lang w:val="pl-PL" w:eastAsia="en-US" w:bidi="ar-SA"/>
-              </w:rPr>
-            </w:r>
-          </w:p>
-          <w:p>
-            <w:pPr>
-              <w:pStyle w:val="Normal"/>
-              <w:widowControl/>
-              <w:spacing w:lineRule="auto" w:line="240" w:before="0" w:after="0"/>
-              <w:jc w:val="left"/>
-              <w:rPr>
-                <w:sz w:val="24"/>
-                <w:szCs w:val="24"/>
-              </w:rPr>
-            </w:pPr>
-            <w:r>
-              <w:rPr>
-                <w:rFonts w:eastAsia="Calibri" w:cs=""/>
-                <w:kern w:val="0"/>
-                <w:sz w:val="22"/>
-                <w:szCs w:val="22"/>
-                <w:lang w:val="pl-PL" w:eastAsia="en-US" w:bidi="ar-SA"/>
+                <w:sz w:val="24"/>
+                <w:szCs w:val="24"/>
+              </w:rPr>
+            </w:r>
+          </w:p>
+          <w:p>
+            <w:pPr>
+              <w:pStyle w:val="Normal"/>
+              <w:widowControl/>
+              <w:spacing w:lineRule="auto" w:line="240" w:before="0" w:after="0"/>
+              <w:jc w:val="left"/>
+              <w:rPr>
+                <w:sz w:val="24"/>
+                <w:szCs w:val="24"/>
+              </w:rPr>
+            </w:pPr>
+            <w:r>
+              <w:rPr>
+                <w:sz w:val="24"/>
+                <w:szCs w:val="24"/>
+              </w:rPr>
+              <w:t xml:space="preserve">  </w:t>
+            </w:r>
+            <w:r>
+              <w:rPr>
+                <w:sz w:val="24"/>
+                <w:szCs w:val="24"/>
+              </w:rPr>
+              <w:t>Aktywność naukowa Pani Dr Marty Kweli jest bardzo wysoka i z nawiązką przekracza</w:t>
+            </w:r>
+          </w:p>
+          <w:p>
+            <w:pPr>
+              <w:pStyle w:val="Normal"/>
+              <w:widowControl/>
+              <w:spacing w:lineRule="auto" w:line="240" w:before="0" w:after="0"/>
+              <w:jc w:val="left"/>
+              <w:rPr>
+                <w:sz w:val="24"/>
+                <w:szCs w:val="24"/>
+              </w:rPr>
+            </w:pPr>
+            <w:r>
+              <w:rPr>
+                <w:sz w:val="24"/>
+                <w:szCs w:val="24"/>
+              </w:rPr>
+              <w:t>zwyczajowe wymogi stawiane pracownikom naukowo-dydaktycznym. Dość napisać</w:t>
+            </w:r>
+          </w:p>
+          <w:p>
+            <w:pPr>
+              <w:pStyle w:val="Normal"/>
+              <w:widowControl/>
+              <w:spacing w:lineRule="auto" w:line="240" w:before="0" w:after="0"/>
+              <w:jc w:val="left"/>
+              <w:rPr>
+                <w:sz w:val="24"/>
+                <w:szCs w:val="24"/>
+              </w:rPr>
+            </w:pPr>
+            <w:r>
+              <w:rPr>
+                <w:sz w:val="24"/>
+                <w:szCs w:val="24"/>
+              </w:rPr>
+              <w:t xml:space="preserve">że tylko w roku 2024 zostały przyjęte aż dwa artykuły Pani Doktor </w:t>
+            </w:r>
+          </w:p>
+          <w:p>
+            <w:pPr>
+              <w:pStyle w:val="Normal"/>
+              <w:widowControl/>
+              <w:spacing w:lineRule="auto" w:line="240" w:before="0" w:after="0"/>
+              <w:jc w:val="left"/>
+              <w:rPr>
+                <w:sz w:val="24"/>
+                <w:szCs w:val="24"/>
+              </w:rPr>
+            </w:pPr>
+            <w:r>
+              <w:rPr>
+                <w:sz w:val="24"/>
+                <w:szCs w:val="24"/>
+              </w:rPr>
+              <w:t xml:space="preserve">("Extendability to Marczewski-Burstin countably representable ideals" </w:t>
+            </w:r>
+          </w:p>
+          <w:p>
+            <w:pPr>
+              <w:pStyle w:val="Normal"/>
+              <w:widowControl/>
+              <w:spacing w:lineRule="auto" w:line="240" w:before="0" w:after="0"/>
+              <w:jc w:val="left"/>
+              <w:rPr>
+                <w:sz w:val="24"/>
+                <w:szCs w:val="24"/>
+              </w:rPr>
+            </w:pPr>
+            <w:r>
+              <w:rPr>
+                <w:sz w:val="24"/>
+                <w:szCs w:val="24"/>
+              </w:rPr>
+              <w:t>oraz "Rizza's ideal and comparison of some known set-theoretic ideals from number theory and combinatorics") a także ukazał się artykuł "Some properties of the ideal of nowhere dense sets in the common division topology", w Acta Mathematica Hungarica s.299-311.</w:t>
+            </w:r>
+          </w:p>
+          <w:p>
+            <w:pPr>
+              <w:pStyle w:val="Normal"/>
+              <w:widowControl/>
+              <w:spacing w:lineRule="auto" w:line="240" w:before="0" w:after="0"/>
+              <w:jc w:val="left"/>
+              <w:rPr>
+                <w:sz w:val="24"/>
+                <w:szCs w:val="24"/>
+              </w:rPr>
+            </w:pPr>
+            <w:r>
+              <w:rPr>
+                <w:sz w:val="24"/>
+                <w:szCs w:val="24"/>
+              </w:rPr>
+              <w:t>Zważywszy na to oceniam pracę badawczą Pani Doktor Marty Kweli za bardzo intensywną jak nawet nie wybitną.</w:t>
+            </w:r>
+          </w:p>
+          <w:p>
+            <w:pPr>
+              <w:pStyle w:val="Normal"/>
+              <w:widowControl/>
+              <w:spacing w:lineRule="auto" w:line="240" w:before="0" w:after="0"/>
+              <w:jc w:val="left"/>
+              <w:rPr>
+                <w:sz w:val="24"/>
+                <w:szCs w:val="24"/>
+              </w:rPr>
+            </w:pPr>
+            <w:r>
+              <w:rPr>
+                <w:sz w:val="24"/>
+                <w:szCs w:val="24"/>
               </w:rPr>
             </w:r>
           </w:p>
@@ -457,7 +569,10 @@
               <w:left w:val="single" w:sz="4" w:space="0" w:color="808080"/>
               <w:bottom w:val="single" w:sz="4" w:space="0" w:color="808080"/>
               <w:right w:val="single" w:sz="4" w:space="0" w:color="808080"/>
+              <w:insideH w:val="single" w:sz="4" w:space="0" w:color="808080"/>
+              <w:insideV w:val="single" w:sz="4" w:space="0" w:color="808080"/>
             </w:tcBorders>
+            <w:shd w:fill="auto" w:val="clear"/>
           </w:tcPr>
           <w:p>
             <w:pPr>
@@ -470,10 +585,7 @@
               <w:spacing w:lineRule="auto" w:line="240" w:before="0" w:after="0"/>
               <w:contextualSpacing/>
               <w:jc w:val="left"/>
-              <w:rPr>
-                <w:sz w:val="24"/>
-                <w:szCs w:val="24"/>
-              </w:rPr>
+              <w:rPr/>
             </w:pPr>
             <w:r>
               <w:rPr>
@@ -488,43 +600,225 @@
           </w:p>
           <w:p>
             <w:pPr>
-              <w:pStyle w:val="Normal"/>
-              <w:widowControl/>
-              <w:spacing w:lineRule="auto" w:line="240" w:before="0" w:after="0"/>
-              <w:jc w:val="left"/>
-              <w:rPr>
-                <w:sz w:val="24"/>
-                <w:szCs w:val="24"/>
-              </w:rPr>
-            </w:pPr>
-            <w:r>
-              <w:rPr>
-                <w:rFonts w:eastAsia="Calibri" w:cs=""/>
-                <w:kern w:val="0"/>
-                <w:sz w:val="22"/>
-                <w:szCs w:val="22"/>
-                <w:lang w:val="pl-PL" w:eastAsia="en-US" w:bidi="ar-SA"/>
-              </w:rPr>
-            </w:r>
-          </w:p>
-          <w:p>
-            <w:pPr>
-              <w:pStyle w:val="Normal"/>
-              <w:widowControl/>
-              <w:spacing w:lineRule="auto" w:line="240" w:before="0" w:after="0"/>
-              <w:jc w:val="left"/>
-              <w:rPr>
-                <w:sz w:val="24"/>
-                <w:szCs w:val="24"/>
-              </w:rPr>
-            </w:pPr>
-            <w:r>
-              <w:rPr>
-                <w:rFonts w:eastAsia="Calibri" w:cs=""/>
-                <w:kern w:val="0"/>
-                <w:sz w:val="22"/>
-                <w:szCs w:val="22"/>
-                <w:lang w:val="pl-PL" w:eastAsia="en-US" w:bidi="ar-SA"/>
+              <w:pStyle w:val="ListParagraph"/>
+              <w:widowControl/>
+              <w:numPr>
+                <w:ilvl w:val="0"/>
+                <w:numId w:val="0"/>
+              </w:numPr>
+              <w:spacing w:lineRule="auto" w:line="240" w:before="0" w:after="0"/>
+              <w:ind w:left="1080" w:hanging="0"/>
+              <w:contextualSpacing/>
+              <w:jc w:val="left"/>
+              <w:rPr>
+                <w:sz w:val="24"/>
+                <w:szCs w:val="24"/>
+              </w:rPr>
+            </w:pPr>
+            <w:r>
+              <w:rPr>
+                <w:sz w:val="24"/>
+                <w:szCs w:val="24"/>
+              </w:rPr>
+            </w:r>
+          </w:p>
+          <w:p>
+            <w:pPr>
+              <w:pStyle w:val="ListParagraph"/>
+              <w:widowControl/>
+              <w:numPr>
+                <w:ilvl w:val="0"/>
+                <w:numId w:val="0"/>
+              </w:numPr>
+              <w:spacing w:lineRule="auto" w:line="240" w:before="0" w:after="0"/>
+              <w:ind w:left="1080" w:hanging="0"/>
+              <w:contextualSpacing/>
+              <w:jc w:val="left"/>
+              <w:rPr>
+                <w:sz w:val="24"/>
+                <w:szCs w:val="24"/>
+              </w:rPr>
+            </w:pPr>
+            <w:r>
+              <w:rPr>
+                <w:sz w:val="24"/>
+                <w:szCs w:val="24"/>
+              </w:rPr>
+              <w:t>Na uwagę zasługują przede wszystkim znakomite wyniki ankiet studenckich.</w:t>
+            </w:r>
+          </w:p>
+          <w:p>
+            <w:pPr>
+              <w:pStyle w:val="ListParagraph"/>
+              <w:widowControl/>
+              <w:numPr>
+                <w:ilvl w:val="0"/>
+                <w:numId w:val="0"/>
+              </w:numPr>
+              <w:spacing w:lineRule="auto" w:line="240" w:before="0" w:after="0"/>
+              <w:ind w:left="1080" w:hanging="0"/>
+              <w:contextualSpacing/>
+              <w:jc w:val="left"/>
+              <w:rPr>
+                <w:sz w:val="24"/>
+                <w:szCs w:val="24"/>
+              </w:rPr>
+            </w:pPr>
+            <w:r>
+              <w:rPr>
+                <w:sz w:val="24"/>
+                <w:szCs w:val="24"/>
+              </w:rPr>
+              <w:t>Są one tak znakomite że gdyby pracownicy naukowo-dydaktyczni mieli</w:t>
+            </w:r>
+          </w:p>
+          <w:p>
+            <w:pPr>
+              <w:pStyle w:val="ListParagraph"/>
+              <w:widowControl/>
+              <w:numPr>
+                <w:ilvl w:val="0"/>
+                <w:numId w:val="0"/>
+              </w:numPr>
+              <w:spacing w:lineRule="auto" w:line="240" w:before="0" w:after="0"/>
+              <w:ind w:left="1080" w:hanging="0"/>
+              <w:contextualSpacing/>
+              <w:jc w:val="left"/>
+              <w:rPr>
+                <w:sz w:val="24"/>
+                <w:szCs w:val="24"/>
+              </w:rPr>
+            </w:pPr>
+            <w:r>
+              <w:rPr>
+                <w:sz w:val="24"/>
+                <w:szCs w:val="24"/>
+              </w:rPr>
+              <w:t>taką możliwość, to na pewno sam wysunąłbym</w:t>
+            </w:r>
+          </w:p>
+          <w:p>
+            <w:pPr>
+              <w:pStyle w:val="ListParagraph"/>
+              <w:widowControl/>
+              <w:numPr>
+                <w:ilvl w:val="0"/>
+                <w:numId w:val="0"/>
+              </w:numPr>
+              <w:spacing w:lineRule="auto" w:line="240" w:before="0" w:after="0"/>
+              <w:ind w:left="1080" w:hanging="0"/>
+              <w:contextualSpacing/>
+              <w:jc w:val="left"/>
+              <w:rPr>
+                <w:sz w:val="24"/>
+                <w:szCs w:val="24"/>
+              </w:rPr>
+            </w:pPr>
+            <w:r>
+              <w:rPr>
+                <w:sz w:val="24"/>
+                <w:szCs w:val="24"/>
+              </w:rPr>
+              <w:t>kandydaturę pani Doktor Marty Kweli do nagrody im Mrongowiusza.</w:t>
+            </w:r>
+          </w:p>
+          <w:p>
+            <w:pPr>
+              <w:pStyle w:val="ListParagraph"/>
+              <w:widowControl/>
+              <w:numPr>
+                <w:ilvl w:val="0"/>
+                <w:numId w:val="0"/>
+              </w:numPr>
+              <w:spacing w:lineRule="auto" w:line="240" w:before="0" w:after="0"/>
+              <w:ind w:left="1080" w:hanging="0"/>
+              <w:contextualSpacing/>
+              <w:jc w:val="left"/>
+              <w:rPr>
+                <w:sz w:val="24"/>
+                <w:szCs w:val="24"/>
+              </w:rPr>
+            </w:pPr>
+            <w:r>
+              <w:rPr>
+                <w:sz w:val="24"/>
+                <w:szCs w:val="24"/>
+              </w:rPr>
+              <w:t xml:space="preserve">  </w:t>
+            </w:r>
+            <w:r>
+              <w:rPr>
+                <w:sz w:val="24"/>
+                <w:szCs w:val="24"/>
+              </w:rPr>
+              <w:t>Ja sam mogłem naocznie podczas hospitacji przekonać się że</w:t>
+            </w:r>
+          </w:p>
+          <w:p>
+            <w:pPr>
+              <w:pStyle w:val="ListParagraph"/>
+              <w:widowControl/>
+              <w:numPr>
+                <w:ilvl w:val="0"/>
+                <w:numId w:val="0"/>
+              </w:numPr>
+              <w:spacing w:lineRule="auto" w:line="240" w:before="0" w:after="0"/>
+              <w:ind w:left="1080" w:hanging="0"/>
+              <w:contextualSpacing/>
+              <w:jc w:val="left"/>
+              <w:rPr>
+                <w:sz w:val="24"/>
+                <w:szCs w:val="24"/>
+              </w:rPr>
+            </w:pPr>
+            <w:r>
+              <w:rPr>
+                <w:sz w:val="24"/>
+                <w:szCs w:val="24"/>
+              </w:rPr>
+              <w:t>opinia o dużym talencie dydaktycznym a także jej zaangażowaniu w przekazywanie</w:t>
+            </w:r>
+          </w:p>
+          <w:p>
+            <w:pPr>
+              <w:pStyle w:val="ListParagraph"/>
+              <w:widowControl/>
+              <w:numPr>
+                <w:ilvl w:val="0"/>
+                <w:numId w:val="0"/>
+              </w:numPr>
+              <w:spacing w:lineRule="auto" w:line="240" w:before="0" w:after="0"/>
+              <w:ind w:left="1080" w:hanging="0"/>
+              <w:contextualSpacing/>
+              <w:jc w:val="left"/>
+              <w:rPr>
+                <w:sz w:val="24"/>
+                <w:szCs w:val="24"/>
+              </w:rPr>
+            </w:pPr>
+            <w:r>
+              <w:rPr>
+                <w:sz w:val="24"/>
+                <w:szCs w:val="24"/>
+              </w:rPr>
+              <w:t xml:space="preserve">wiedzy nie była bynajmniej przesadzona.  </w:t>
+            </w:r>
+          </w:p>
+          <w:p>
+            <w:pPr>
+              <w:pStyle w:val="Normal"/>
+              <w:widowControl/>
+              <w:spacing w:lineRule="auto" w:line="240" w:before="0" w:after="0"/>
+              <w:jc w:val="left"/>
+              <w:rPr>
+                <w:sz w:val="24"/>
+                <w:szCs w:val="24"/>
+              </w:rPr>
+            </w:pPr>
+            <w:r>
+              <w:rPr>
+                <w:sz w:val="24"/>
+                <w:szCs w:val="24"/>
               </w:rPr>
             </w:r>
           </w:p>
@@ -541,7 +835,10 @@
               <w:left w:val="single" w:sz="4" w:space="0" w:color="808080"/>
               <w:bottom w:val="single" w:sz="4" w:space="0" w:color="808080"/>
               <w:right w:val="single" w:sz="4" w:space="0" w:color="808080"/>
+              <w:insideH w:val="single" w:sz="4" w:space="0" w:color="808080"/>
+              <w:insideV w:val="single" w:sz="4" w:space="0" w:color="808080"/>
             </w:tcBorders>
+            <w:shd w:fill="auto" w:val="clear"/>
           </w:tcPr>
           <w:p>
             <w:pPr>
@@ -583,32 +880,173 @@
             </w:pPr>
             <w:r>
               <w:rPr>
-                <w:rFonts w:eastAsia="Calibri" w:cs=""/>
-                <w:kern w:val="0"/>
-                <w:sz w:val="22"/>
-                <w:szCs w:val="22"/>
-                <w:lang w:val="pl-PL" w:eastAsia="en-US" w:bidi="ar-SA"/>
-              </w:rPr>
-            </w:r>
-          </w:p>
-          <w:p>
-            <w:pPr>
-              <w:pStyle w:val="Normal"/>
-              <w:widowControl/>
-              <w:spacing w:lineRule="auto" w:line="240" w:before="0" w:after="0"/>
-              <w:jc w:val="left"/>
-              <w:rPr>
-                <w:sz w:val="24"/>
-                <w:szCs w:val="24"/>
-              </w:rPr>
-            </w:pPr>
-            <w:r>
-              <w:rPr>
-                <w:rFonts w:eastAsia="Calibri" w:cs=""/>
-                <w:kern w:val="0"/>
-                <w:sz w:val="22"/>
-                <w:szCs w:val="22"/>
-                <w:lang w:val="pl-PL" w:eastAsia="en-US" w:bidi="ar-SA"/>
+                <w:sz w:val="24"/>
+                <w:szCs w:val="24"/>
+              </w:rPr>
+            </w:r>
+          </w:p>
+          <w:p>
+            <w:pPr>
+              <w:pStyle w:val="Normal"/>
+              <w:widowControl/>
+              <w:spacing w:lineRule="auto" w:line="240" w:before="0" w:after="0"/>
+              <w:jc w:val="left"/>
+              <w:rPr>
+                <w:sz w:val="24"/>
+                <w:szCs w:val="24"/>
+              </w:rPr>
+            </w:pPr>
+            <w:r>
+              <w:rPr>
+                <w:sz w:val="24"/>
+                <w:szCs w:val="24"/>
+              </w:rPr>
+              <w:t>Pani Doktor Marta Kwela posiada imponujący dorobek dotyczący działalności krzewienia wiedzy</w:t>
+            </w:r>
+          </w:p>
+          <w:p>
+            <w:pPr>
+              <w:pStyle w:val="Normal"/>
+              <w:widowControl/>
+              <w:spacing w:lineRule="auto" w:line="240" w:before="0" w:after="0"/>
+              <w:jc w:val="left"/>
+              <w:rPr>
+                <w:sz w:val="24"/>
+                <w:szCs w:val="24"/>
+              </w:rPr>
+            </w:pPr>
+            <w:r>
+              <w:rPr>
+                <w:sz w:val="24"/>
+                <w:szCs w:val="24"/>
+              </w:rPr>
+              <w:t xml:space="preserve">i zainteresowań matematycznych wśród młodych umysłów. </w:t>
+            </w:r>
+          </w:p>
+          <w:p>
+            <w:pPr>
+              <w:pStyle w:val="Normal"/>
+              <w:widowControl/>
+              <w:spacing w:lineRule="auto" w:line="240" w:before="0" w:after="0"/>
+              <w:jc w:val="left"/>
+              <w:rPr>
+                <w:sz w:val="24"/>
+                <w:szCs w:val="24"/>
+              </w:rPr>
+            </w:pPr>
+            <w:r>
+              <w:rPr>
+                <w:sz w:val="24"/>
+                <w:szCs w:val="24"/>
+              </w:rPr>
+              <w:t xml:space="preserve">  </w:t>
+            </w:r>
+            <w:r>
+              <w:rPr>
+                <w:sz w:val="24"/>
+                <w:szCs w:val="24"/>
+              </w:rPr>
+              <w:t>Między innymi brała udział w pracach Komitetu Okręgowego Olimpiady Matematycznej Juniorów,</w:t>
+            </w:r>
+          </w:p>
+          <w:p>
+            <w:pPr>
+              <w:pStyle w:val="Normal"/>
+              <w:widowControl/>
+              <w:spacing w:lineRule="auto" w:line="240" w:before="0" w:after="0"/>
+              <w:jc w:val="left"/>
+              <w:rPr>
+                <w:sz w:val="24"/>
+                <w:szCs w:val="24"/>
+              </w:rPr>
+            </w:pPr>
+            <w:r>
+              <w:rPr>
+                <w:sz w:val="24"/>
+                <w:szCs w:val="24"/>
+              </w:rPr>
+              <w:t xml:space="preserve">w organizacji Pomorskich Meczów Matematycznych, prowadziła dyżury w Dniach Otwartych UG jak i w </w:t>
+            </w:r>
+          </w:p>
+          <w:p>
+            <w:pPr>
+              <w:pStyle w:val="Normal"/>
+              <w:widowControl/>
+              <w:spacing w:lineRule="auto" w:line="240" w:before="0" w:after="0"/>
+              <w:jc w:val="left"/>
+              <w:rPr>
+                <w:sz w:val="24"/>
+                <w:szCs w:val="24"/>
+              </w:rPr>
+            </w:pPr>
+            <w:r>
+              <w:rPr>
+                <w:sz w:val="24"/>
+                <w:szCs w:val="24"/>
+              </w:rPr>
+              <w:t>Dniu Otwartym Wydziału MFI, prowadziła warsztaty "Matematyczne eksperymenty" przeprowadzone dla uczniów zerówek w II Społecznej Szkole Podstawowej STO w Gdańsku</w:t>
+            </w:r>
+          </w:p>
+          <w:p>
+            <w:pPr>
+              <w:pStyle w:val="Normal"/>
+              <w:widowControl/>
+              <w:spacing w:lineRule="auto" w:line="240" w:before="0" w:after="0"/>
+              <w:jc w:val="left"/>
+              <w:rPr>
+                <w:sz w:val="24"/>
+                <w:szCs w:val="24"/>
+              </w:rPr>
+            </w:pPr>
+            <w:r>
+              <w:rPr>
+                <w:sz w:val="24"/>
+                <w:szCs w:val="24"/>
+              </w:rPr>
+              <w:t xml:space="preserve">a także i wygłaszała wykłady popularnonaukowe.  </w:t>
+            </w:r>
+          </w:p>
+          <w:p>
+            <w:pPr>
+              <w:pStyle w:val="Normal"/>
+              <w:widowControl/>
+              <w:spacing w:lineRule="auto" w:line="240" w:before="0" w:after="0"/>
+              <w:jc w:val="left"/>
+              <w:rPr>
+                <w:sz w:val="24"/>
+                <w:szCs w:val="24"/>
+              </w:rPr>
+            </w:pPr>
+            <w:r>
+              <w:rPr>
+                <w:sz w:val="24"/>
+                <w:szCs w:val="24"/>
+              </w:rPr>
+              <w:t xml:space="preserve">  </w:t>
+            </w:r>
+            <w:r>
+              <w:rPr>
+                <w:sz w:val="24"/>
+                <w:szCs w:val="24"/>
+              </w:rPr>
+              <w:t>Moim zdaniem dokonaniami organizacyjno-popularyzatorskimi pani Doktor Marty można by obdzielić trzy osoby.</w:t>
+            </w:r>
+          </w:p>
+          <w:p>
+            <w:pPr>
+              <w:pStyle w:val="Normal"/>
+              <w:widowControl/>
+              <w:spacing w:lineRule="auto" w:line="240" w:before="0" w:after="0"/>
+              <w:jc w:val="left"/>
+              <w:rPr>
+                <w:sz w:val="24"/>
+                <w:szCs w:val="24"/>
+              </w:rPr>
+            </w:pPr>
+            <w:r>
+              <w:rPr>
+                <w:sz w:val="24"/>
+                <w:szCs w:val="24"/>
               </w:rPr>
             </w:r>
           </w:p>
@@ -625,7 +1063,10 @@
               <w:left w:val="single" w:sz="4" w:space="0" w:color="808080"/>
               <w:bottom w:val="single" w:sz="4" w:space="0" w:color="808080"/>
               <w:right w:val="single" w:sz="4" w:space="0" w:color="808080"/>
+              <w:insideH w:val="single" w:sz="4" w:space="0" w:color="808080"/>
+              <w:insideV w:val="single" w:sz="4" w:space="0" w:color="808080"/>
             </w:tcBorders>
+            <w:shd w:fill="auto" w:val="clear"/>
           </w:tcPr>
           <w:p>
             <w:pPr>
@@ -667,32 +1108,64 @@
             </w:pPr>
             <w:r>
               <w:rPr>
-                <w:rFonts w:eastAsia="Calibri" w:cs=""/>
-                <w:kern w:val="0"/>
-                <w:sz w:val="22"/>
-                <w:szCs w:val="22"/>
-                <w:lang w:val="pl-PL" w:eastAsia="en-US" w:bidi="ar-SA"/>
-              </w:rPr>
-            </w:r>
-          </w:p>
-          <w:p>
-            <w:pPr>
-              <w:pStyle w:val="Normal"/>
-              <w:widowControl/>
-              <w:spacing w:lineRule="auto" w:line="240" w:before="0" w:after="0"/>
-              <w:jc w:val="left"/>
-              <w:rPr>
-                <w:sz w:val="24"/>
-                <w:szCs w:val="24"/>
-              </w:rPr>
-            </w:pPr>
-            <w:r>
-              <w:rPr>
-                <w:rFonts w:eastAsia="Calibri" w:cs=""/>
-                <w:kern w:val="0"/>
-                <w:sz w:val="22"/>
-                <w:szCs w:val="22"/>
-                <w:lang w:val="pl-PL" w:eastAsia="en-US" w:bidi="ar-SA"/>
+                <w:sz w:val="24"/>
+                <w:szCs w:val="24"/>
+              </w:rPr>
+            </w:r>
+          </w:p>
+          <w:p>
+            <w:pPr>
+              <w:pStyle w:val="Normal"/>
+              <w:widowControl/>
+              <w:spacing w:lineRule="auto" w:line="240" w:before="0" w:after="0"/>
+              <w:jc w:val="left"/>
+              <w:rPr>
+                <w:sz w:val="24"/>
+                <w:szCs w:val="24"/>
+              </w:rPr>
+            </w:pPr>
+            <w:r>
+              <w:rPr>
+                <w:sz w:val="24"/>
+                <w:szCs w:val="24"/>
+              </w:rPr>
+              <w:t>Podsumowując, chciałbym gorąco poprzeć propozycję zatrudnienia na czas</w:t>
+            </w:r>
+          </w:p>
+          <w:p>
+            <w:pPr>
+              <w:pStyle w:val="Normal"/>
+              <w:widowControl/>
+              <w:spacing w:lineRule="auto" w:line="240" w:before="0" w:after="0"/>
+              <w:jc w:val="left"/>
+              <w:rPr>
+                <w:sz w:val="24"/>
+                <w:szCs w:val="24"/>
+              </w:rPr>
+            </w:pPr>
+            <w:r>
+              <w:rPr>
+                <w:sz w:val="24"/>
+                <w:szCs w:val="24"/>
+              </w:rPr>
+              <w:t>nieokreślony pani Doktor Marty Kweli w Zakładzie Teorii Mnogości UG.</w:t>
+            </w:r>
+          </w:p>
+          <w:p>
+            <w:pPr>
+              <w:pStyle w:val="Normal"/>
+              <w:widowControl/>
+              <w:spacing w:lineRule="auto" w:line="240" w:before="0" w:after="0"/>
+              <w:jc w:val="left"/>
+              <w:rPr>
+                <w:sz w:val="24"/>
+                <w:szCs w:val="24"/>
+              </w:rPr>
+            </w:pPr>
+            <w:r>
+              <w:rPr>
+                <w:sz w:val="24"/>
+                <w:szCs w:val="24"/>
               </w:rPr>
             </w:r>
           </w:p>
@@ -709,7 +1182,10 @@
               <w:left w:val="single" w:sz="4" w:space="0" w:color="808080"/>
               <w:bottom w:val="single" w:sz="4" w:space="0" w:color="808080"/>
               <w:right w:val="single" w:sz="4" w:space="0" w:color="808080"/>
+              <w:insideH w:val="single" w:sz="4" w:space="0" w:color="808080"/>
+              <w:insideV w:val="single" w:sz="4" w:space="0" w:color="808080"/>
             </w:tcBorders>
+            <w:shd w:fill="auto" w:val="clear"/>
           </w:tcPr>
           <w:p>
             <w:pPr>
@@ -755,12 +1231,9 @@
             </w:pPr>
             <w:r>
               <w:rPr>
-                <w:rFonts w:eastAsia="Calibri" w:cs=""/>
                 <w:i/>
-                <w:kern w:val="0"/>
-                <w:sz w:val="22"/>
-                <w:szCs w:val="22"/>
-                <w:lang w:val="pl-PL" w:eastAsia="en-US" w:bidi="ar-SA"/>
+                <w:sz w:val="24"/>
+                <w:szCs w:val="24"/>
               </w:rPr>
             </w:r>
           </w:p>
@@ -780,12 +1253,9 @@
             </w:pPr>
             <w:r>
               <w:rPr>
-                <w:rFonts w:eastAsia="Calibri" w:cs=""/>
                 <w:i/>
-                <w:kern w:val="0"/>
-                <w:sz w:val="22"/>
-                <w:szCs w:val="22"/>
-                <w:lang w:val="pl-PL" w:eastAsia="en-US" w:bidi="ar-SA"/>
+                <w:sz w:val="24"/>
+                <w:szCs w:val="24"/>
               </w:rPr>
             </w:r>
           </w:p>
@@ -805,33 +1275,27 @@
             </w:pPr>
             <w:r>
               <w:rPr>
-                <w:rFonts w:eastAsia="Calibri" w:cs=""/>
                 <w:i/>
-                <w:kern w:val="0"/>
-                <w:sz w:val="22"/>
-                <w:szCs w:val="22"/>
-                <w:lang w:val="pl-PL" w:eastAsia="en-US" w:bidi="ar-SA"/>
-              </w:rPr>
-            </w:r>
-          </w:p>
-          <w:p>
-            <w:pPr>
-              <w:pStyle w:val="Normal"/>
-              <w:widowControl/>
-              <w:spacing w:lineRule="auto" w:line="240" w:before="0" w:after="0"/>
-              <w:jc w:val="left"/>
-              <w:rPr>
-                <w:sz w:val="24"/>
-                <w:szCs w:val="24"/>
-              </w:rPr>
-            </w:pPr>
-            <w:r>
-              <w:rPr>
-                <w:rFonts w:eastAsia="Calibri" w:cs=""/>
-                <w:kern w:val="0"/>
-                <w:sz w:val="22"/>
-                <w:szCs w:val="22"/>
-                <w:lang w:val="pl-PL" w:eastAsia="en-US" w:bidi="ar-SA"/>
+                <w:sz w:val="24"/>
+                <w:szCs w:val="24"/>
+              </w:rPr>
+            </w:r>
+          </w:p>
+          <w:p>
+            <w:pPr>
+              <w:pStyle w:val="Normal"/>
+              <w:widowControl/>
+              <w:spacing w:lineRule="auto" w:line="240" w:before="0" w:after="0"/>
+              <w:jc w:val="left"/>
+              <w:rPr>
+                <w:sz w:val="24"/>
+                <w:szCs w:val="24"/>
+              </w:rPr>
+            </w:pPr>
+            <w:r>
+              <w:rPr>
+                <w:sz w:val="24"/>
+                <w:szCs w:val="24"/>
               </w:rPr>
             </w:r>
           </w:p>
@@ -973,12 +1437,7 @@
         <w:spacing w:lineRule="auto" w:line="276" w:before="0" w:after="0"/>
         <w:contextualSpacing/>
         <w:jc w:val="both"/>
-        <w:rPr>
-          <w:i/>
-          <w:i/>
-          <w:sz w:val="20"/>
-          <w:szCs w:val="20"/>
-        </w:rPr>
+        <w:rPr/>
       </w:pPr>
       <w:r>
         <w:rPr>
@@ -992,7 +1451,7 @@
     <w:sectPr>
       <w:type w:val="nextPage"/>
       <w:pgSz w:w="11906" w:h="16838"/>
-      <w:pgMar w:left="720" w:right="720" w:gutter="0" w:header="0" w:top="720" w:footer="0" w:bottom="720"/>
+      <w:pgMar w:left="720" w:right="720" w:header="0" w:top="720" w:footer="0" w:bottom="720" w:gutter="0"/>
       <w:pgNumType w:fmt="decimal"/>
       <w:formProt w:val="false"/>
       <w:textDirection w:val="lrTb"/>
@@ -1003,7 +1462,7 @@
 </file>
 
 <file path=word/numbering.xml><?xml version="1.0" encoding="utf-8"?>
-<w:numbering xmlns:w="http://schemas.openxmlformats.org/wordprocessingml/2006/main" xmlns:o="urn:schemas-microsoft-com:office:office" xmlns:r="http://schemas.openxmlformats.org/officeDocument/2006/relationships" xmlns:v="urn:schemas-microsoft-com:vml" xmlns:mc="http://schemas.openxmlformats.org/markup-compatibility/2006" xmlns:w14="http://schemas.microsoft.com/office/word/2010/wordml" mc:Ignorable="w14">
+<w:numbering xmlns:w="http://schemas.openxmlformats.org/wordprocessingml/2006/main" xmlns:o="urn:schemas-microsoft-com:office:office" xmlns:r="http://schemas.openxmlformats.org/officeDocument/2006/relationships" xmlns:v="urn:schemas-microsoft-com:vml">
   <w:abstractNum w:abstractNumId="1">
     <w:lvl w:ilvl="0">
       <w:start w:val="1"/>
@@ -1011,13 +1470,12 @@
       <w:lvlText w:val=""/>
       <w:lvlJc w:val="left"/>
       <w:pPr>
-        <w:tabs>
-          <w:tab w:val="num" w:pos="0"/>
-        </w:tabs>
         <w:ind w:left="360" w:hanging="360"/>
       </w:pPr>
       <w:rPr>
         <w:rFonts w:ascii="Symbol" w:hAnsi="Symbol" w:cs="Symbol" w:hint="default"/>
+        <w:sz w:val="20"/>
+        <w:rFonts w:cs="Symbol"/>
       </w:rPr>
     </w:lvl>
     <w:lvl w:ilvl="1">
@@ -1026,13 +1484,11 @@
       <w:lvlText w:val="o"/>
       <w:lvlJc w:val="left"/>
       <w:pPr>
-        <w:tabs>
-          <w:tab w:val="num" w:pos="0"/>
-        </w:tabs>
         <w:ind w:left="1080" w:hanging="360"/>
       </w:pPr>
       <w:rPr>
         <w:rFonts w:ascii="Courier New" w:hAnsi="Courier New" w:cs="Courier New" w:hint="default"/>
+        <w:rFonts w:cs="Courier New"/>
       </w:rPr>
     </w:lvl>
     <w:lvl w:ilvl="2">
@@ -1041,13 +1497,11 @@
       <w:lvlText w:val=""/>
       <w:lvlJc w:val="left"/>
       <w:pPr>
-        <w:tabs>
-          <w:tab w:val="num" w:pos="0"/>
-        </w:tabs>
         <w:ind w:left="1800" w:hanging="360"/>
       </w:pPr>
       <w:rPr>
         <w:rFonts w:ascii="Wingdings" w:hAnsi="Wingdings" w:cs="Wingdings" w:hint="default"/>
+        <w:rFonts w:cs="Wingdings"/>
       </w:rPr>
     </w:lvl>
     <w:lvl w:ilvl="3">
@@ -1056,13 +1510,11 @@
       <w:lvlText w:val=""/>
       <w:lvlJc w:val="left"/>
       <w:pPr>
-        <w:tabs>
-          <w:tab w:val="num" w:pos="0"/>
-        </w:tabs>
         <w:ind w:left="2520" w:hanging="360"/>
       </w:pPr>
       <w:rPr>
         <w:rFonts w:ascii="Symbol" w:hAnsi="Symbol" w:cs="Symbol" w:hint="default"/>
+        <w:rFonts w:cs="Symbol"/>
       </w:rPr>
     </w:lvl>
     <w:lvl w:ilvl="4">
@@ -1071,13 +1523,11 @@
       <w:lvlText w:val="o"/>
       <w:lvlJc w:val="left"/>
       <w:pPr>
-        <w:tabs>
-          <w:tab w:val="num" w:pos="0"/>
-        </w:tabs>
         <w:ind w:left="3240" w:hanging="360"/>
       </w:pPr>
       <w:rPr>
         <w:rFonts w:ascii="Courier New" w:hAnsi="Courier New" w:cs="Courier New" w:hint="default"/>
+        <w:rFonts w:cs="Courier New"/>
       </w:rPr>
     </w:lvl>
     <w:lvl w:ilvl="5">
@@ -1086,13 +1536,11 @@
       <w:lvlText w:val=""/>
       <w:lvlJc w:val="left"/>
       <w:pPr>
-        <w:tabs>
-          <w:tab w:val="num" w:pos="0"/>
-        </w:tabs>
         <w:ind w:left="3960" w:hanging="360"/>
       </w:pPr>
       <w:rPr>
         <w:rFonts w:ascii="Wingdings" w:hAnsi="Wingdings" w:cs="Wingdings" w:hint="default"/>
+        <w:rFonts w:cs="Wingdings"/>
       </w:rPr>
     </w:lvl>
     <w:lvl w:ilvl="6">
@@ -1101,13 +1549,11 @@
       <w:lvlText w:val=""/>
       <w:lvlJc w:val="left"/>
       <w:pPr>
-        <w:tabs>
-          <w:tab w:val="num" w:pos="0"/>
-        </w:tabs>
         <w:ind w:left="4680" w:hanging="360"/>
       </w:pPr>
       <w:rPr>
         <w:rFonts w:ascii="Symbol" w:hAnsi="Symbol" w:cs="Symbol" w:hint="default"/>
+        <w:rFonts w:cs="Symbol"/>
       </w:rPr>
     </w:lvl>
     <w:lvl w:ilvl="7">
@@ -1116,13 +1562,11 @@
       <w:lvlText w:val="o"/>
       <w:lvlJc w:val="left"/>
       <w:pPr>
-        <w:tabs>
-          <w:tab w:val="num" w:pos="0"/>
-        </w:tabs>
         <w:ind w:left="5400" w:hanging="360"/>
       </w:pPr>
       <w:rPr>
         <w:rFonts w:ascii="Courier New" w:hAnsi="Courier New" w:cs="Courier New" w:hint="default"/>
+        <w:rFonts w:cs="Courier New"/>
       </w:rPr>
     </w:lvl>
     <w:lvl w:ilvl="8">
@@ -1131,13 +1575,11 @@
       <w:lvlText w:val=""/>
       <w:lvlJc w:val="left"/>
       <w:pPr>
-        <w:tabs>
-          <w:tab w:val="num" w:pos="0"/>
-        </w:tabs>
         <w:ind w:left="6120" w:hanging="360"/>
       </w:pPr>
       <w:rPr>
         <w:rFonts w:ascii="Wingdings" w:hAnsi="Wingdings" w:cs="Wingdings" w:hint="default"/>
+        <w:rFonts w:cs="Wingdings"/>
       </w:rPr>
     </w:lvl>
   </w:abstractNum>
@@ -1148,12 +1590,8 @@
       <w:lvlText w:val="%1."/>
       <w:lvlJc w:val="left"/>
       <w:pPr>
-        <w:tabs>
-          <w:tab w:val="num" w:pos="0"/>
-        </w:tabs>
         <w:ind w:left="360" w:hanging="360"/>
       </w:pPr>
-      <w:rPr/>
     </w:lvl>
     <w:lvl w:ilvl="1">
       <w:start w:val="1"/>
@@ -1161,12 +1599,8 @@
       <w:lvlText w:val="%2."/>
       <w:lvlJc w:val="left"/>
       <w:pPr>
-        <w:tabs>
-          <w:tab w:val="num" w:pos="0"/>
-        </w:tabs>
         <w:ind w:left="1080" w:hanging="360"/>
       </w:pPr>
-      <w:rPr/>
     </w:lvl>
     <w:lvl w:ilvl="2">
       <w:start w:val="1"/>
@@ -1174,12 +1608,8 @@
       <w:lvlText w:val="%3."/>
       <w:lvlJc w:val="right"/>
       <w:pPr>
-        <w:tabs>
-          <w:tab w:val="num" w:pos="0"/>
-        </w:tabs>
         <w:ind w:left="1800" w:hanging="180"/>
       </w:pPr>
-      <w:rPr/>
     </w:lvl>
     <w:lvl w:ilvl="3">
       <w:start w:val="1"/>
@@ -1187,12 +1617,8 @@
       <w:lvlText w:val="%4."/>
       <w:lvlJc w:val="left"/>
       <w:pPr>
-        <w:tabs>
-          <w:tab w:val="num" w:pos="0"/>
-        </w:tabs>
         <w:ind w:left="2520" w:hanging="360"/>
       </w:pPr>
-      <w:rPr/>
     </w:lvl>
     <w:lvl w:ilvl="4">
       <w:start w:val="1"/>
@@ -1200,12 +1626,8 @@
       <w:lvlText w:val="%5."/>
       <w:lvlJc w:val="left"/>
       <w:pPr>
-        <w:tabs>
-          <w:tab w:val="num" w:pos="0"/>
-        </w:tabs>
         <w:ind w:left="3240" w:hanging="360"/>
       </w:pPr>
-      <w:rPr/>
     </w:lvl>
     <w:lvl w:ilvl="5">
       <w:start w:val="1"/>
@@ -1213,12 +1635,8 @@
       <w:lvlText w:val="%6."/>
       <w:lvlJc w:val="right"/>
       <w:pPr>
-        <w:tabs>
-          <w:tab w:val="num" w:pos="0"/>
-        </w:tabs>
         <w:ind w:left="3960" w:hanging="180"/>
       </w:pPr>
-      <w:rPr/>
     </w:lvl>
     <w:lvl w:ilvl="6">
       <w:start w:val="1"/>
@@ -1226,12 +1644,8 @@
       <w:lvlText w:val="%7."/>
       <w:lvlJc w:val="left"/>
       <w:pPr>
-        <w:tabs>
-          <w:tab w:val="num" w:pos="0"/>
-        </w:tabs>
         <w:ind w:left="4680" w:hanging="360"/>
       </w:pPr>
-      <w:rPr/>
     </w:lvl>
     <w:lvl w:ilvl="7">
       <w:start w:val="1"/>
@@ -1239,12 +1653,8 @@
       <w:lvlText w:val="%8."/>
       <w:lvlJc w:val="left"/>
       <w:pPr>
-        <w:tabs>
-          <w:tab w:val="num" w:pos="0"/>
-        </w:tabs>
         <w:ind w:left="5400" w:hanging="360"/>
       </w:pPr>
-      <w:rPr/>
     </w:lvl>
     <w:lvl w:ilvl="8">
       <w:start w:val="1"/>
@@ -1252,12 +1662,8 @@
       <w:lvlText w:val="%9."/>
       <w:lvlJc w:val="right"/>
       <w:pPr>
-        <w:tabs>
-          <w:tab w:val="num" w:pos="0"/>
-        </w:tabs>
         <w:ind w:left="6120" w:hanging="180"/>
       </w:pPr>
-      <w:rPr/>
     </w:lvl>
   </w:abstractNum>
   <w:abstractNum w:abstractNumId="3">
@@ -1268,9 +1674,6 @@
       <w:lvlText w:val=""/>
       <w:lvlJc w:val="left"/>
       <w:pPr>
-        <w:tabs>
-          <w:tab w:val="num" w:pos="0"/>
-        </w:tabs>
         <w:ind w:left="0" w:hanging="0"/>
       </w:pPr>
     </w:lvl>
@@ -1281,9 +1684,6 @@
       <w:lvlText w:val=""/>
       <w:lvlJc w:val="left"/>
       <w:pPr>
-        <w:tabs>
-          <w:tab w:val="num" w:pos="0"/>
-        </w:tabs>
         <w:ind w:left="0" w:hanging="0"/>
       </w:pPr>
     </w:lvl>
@@ -1294,9 +1694,6 @@
       <w:lvlText w:val=""/>
       <w:lvlJc w:val="left"/>
       <w:pPr>
-        <w:tabs>
-          <w:tab w:val="num" w:pos="0"/>
-        </w:tabs>
         <w:ind w:left="0" w:hanging="0"/>
       </w:pPr>
     </w:lvl>
@@ -1307,9 +1704,6 @@
       <w:lvlText w:val=""/>
       <w:lvlJc w:val="left"/>
       <w:pPr>
-        <w:tabs>
-          <w:tab w:val="num" w:pos="0"/>
-        </w:tabs>
         <w:ind w:left="0" w:hanging="0"/>
       </w:pPr>
     </w:lvl>
@@ -1320,9 +1714,6 @@
       <w:lvlText w:val=""/>
       <w:lvlJc w:val="left"/>
       <w:pPr>
-        <w:tabs>
-          <w:tab w:val="num" w:pos="0"/>
-        </w:tabs>
         <w:ind w:left="0" w:hanging="0"/>
       </w:pPr>
     </w:lvl>
@@ -1333,9 +1724,6 @@
       <w:lvlText w:val=""/>
       <w:lvlJc w:val="left"/>
       <w:pPr>
-        <w:tabs>
-          <w:tab w:val="num" w:pos="0"/>
-        </w:tabs>
         <w:ind w:left="0" w:hanging="0"/>
       </w:pPr>
     </w:lvl>
@@ -1346,9 +1734,6 @@
       <w:lvlText w:val=""/>
       <w:lvlJc w:val="left"/>
       <w:pPr>
-        <w:tabs>
-          <w:tab w:val="num" w:pos="0"/>
-        </w:tabs>
         <w:ind w:left="0" w:hanging="0"/>
       </w:pPr>
     </w:lvl>
@@ -1359,9 +1744,6 @@
       <w:lvlText w:val=""/>
       <w:lvlJc w:val="left"/>
       <w:pPr>
-        <w:tabs>
-          <w:tab w:val="num" w:pos="0"/>
-        </w:tabs>
         <w:ind w:left="0" w:hanging="0"/>
       </w:pPr>
     </w:lvl>
@@ -1372,9 +1754,6 @@
       <w:lvlText w:val=""/>
       <w:lvlJc w:val="left"/>
       <w:pPr>
-        <w:tabs>
-          <w:tab w:val="num" w:pos="0"/>
-        </w:tabs>
         <w:ind w:left="0" w:hanging="0"/>
       </w:pPr>
     </w:lvl>
@@ -1397,15 +1776,12 @@
     <w:rPrDefault>
       <w:rPr>
         <w:rFonts w:ascii="Calibri" w:hAnsi="Calibri" w:eastAsia="Calibri" w:cs="" w:asciiTheme="minorHAnsi" w:cstheme="minorBidi" w:eastAsiaTheme="minorHAnsi" w:hAnsiTheme="minorHAnsi"/>
-        <w:sz w:val="22"/>
         <w:szCs w:val="22"/>
         <w:lang w:val="pl-PL" w:eastAsia="en-US" w:bidi="ar-SA"/>
       </w:rPr>
     </w:rPrDefault>
     <w:pPrDefault>
-      <w:pPr>
-        <w:suppressAutoHyphens w:val="true"/>
-      </w:pPr>
+      <w:pPr/>
     </w:pPrDefault>
   </w:docDefaults>
   <w:latentStyles w:defLockedState="0" w:defUIPriority="99" w:defSemiHidden="0" w:defUnhideWhenUsed="0" w:defQFormat="0" w:count="371">
@@ -1786,6 +2162,7 @@
     <w:qFormat/>
     <w:pPr>
       <w:widowControl/>
+      <w:suppressAutoHyphens w:val="true"/>
       <w:bidi w:val="0"/>
       <w:spacing w:lineRule="auto" w:line="259" w:before="0" w:after="160"/>
       <w:jc w:val="left"/>
@@ -1819,6 +2196,70 @@
       <w:rFonts w:ascii="Segoe UI" w:hAnsi="Segoe UI" w:cs="Segoe UI"/>
       <w:sz w:val="18"/>
       <w:szCs w:val="18"/>
+    </w:rPr>
+  </w:style>
+  <w:style w:type="character" w:styleId="ListLabel1">
+    <w:name w:val="ListLabel 1"/>
+    <w:qFormat/>
+    <w:rPr>
+      <w:rFonts w:cs="Symbol"/>
+      <w:sz w:val="20"/>
+    </w:rPr>
+  </w:style>
+  <w:style w:type="character" w:styleId="ListLabel2">
+    <w:name w:val="ListLabel 2"/>
+    <w:qFormat/>
+    <w:rPr>
+      <w:rFonts w:cs="Courier New"/>
+    </w:rPr>
+  </w:style>
+  <w:style w:type="character" w:styleId="ListLabel3">
+    <w:name w:val="ListLabel 3"/>
+    <w:qFormat/>
+    <w:rPr>
+      <w:rFonts w:cs="Wingdings"/>
+    </w:rPr>
+  </w:style>
+  <w:style w:type="character" w:styleId="ListLabel4">
+    <w:name w:val="ListLabel 4"/>
+    <w:qFormat/>
+    <w:rPr>
+      <w:rFonts w:cs="Symbol"/>
+    </w:rPr>
+  </w:style>
+  <w:style w:type="character" w:styleId="ListLabel5">
+    <w:name w:val="ListLabel 5"/>
+    <w:qFormat/>
+    <w:rPr>
+      <w:rFonts w:cs="Courier New"/>
+    </w:rPr>
+  </w:style>
+  <w:style w:type="character" w:styleId="ListLabel6">
+    <w:name w:val="ListLabel 6"/>
+    <w:qFormat/>
+    <w:rPr>
+      <w:rFonts w:cs="Wingdings"/>
+    </w:rPr>
+  </w:style>
+  <w:style w:type="character" w:styleId="ListLabel7">
+    <w:name w:val="ListLabel 7"/>
+    <w:qFormat/>
+    <w:rPr>
+      <w:rFonts w:cs="Symbol"/>
+    </w:rPr>
+  </w:style>
+  <w:style w:type="character" w:styleId="ListLabel8">
+    <w:name w:val="ListLabel 8"/>
+    <w:qFormat/>
+    <w:rPr>
+      <w:rFonts w:cs="Courier New"/>
+    </w:rPr>
+  </w:style>
+  <w:style w:type="character" w:styleId="ListLabel9">
+    <w:name w:val="ListLabel 9"/>
+    <w:qFormat/>
+    <w:rPr>
+      <w:rFonts w:cs="Wingdings"/>
     </w:rPr>
   </w:style>
   <w:style w:type="paragraph" w:styleId="Nagwek">

</xml_diff>

<commit_message>
Kosmetyka w pliku zalacznik_05_(...) - zmniejszenie wcięcia
</commit_message>
<xml_diff>
--- a/Opinie_bezposredniego_przelozonego/zalacznik_05_marta_kwela_opinia_przelozonego.docx
+++ b/Opinie_bezposredniego_przelozonego/zalacznik_05_marta_kwela_opinia_przelozonego.docx
@@ -1,6 +1,6 @@
 
 <file path=word/document.xml><?xml version="1.0" encoding="utf-8"?>
-<w:document xmlns:o="urn:schemas-microsoft-com:office:office" xmlns:r="http://schemas.openxmlformats.org/officeDocument/2006/relationships" xmlns:v="urn:schemas-microsoft-com:vml" xmlns:w="http://schemas.openxmlformats.org/wordprocessingml/2006/main" xmlns:w10="urn:schemas-microsoft-com:office:word" xmlns:wp="http://schemas.openxmlformats.org/drawingml/2006/wordprocessingDrawing" xmlns:wps="http://schemas.microsoft.com/office/word/2010/wordprocessingShape" xmlns:wpg="http://schemas.microsoft.com/office/word/2010/wordprocessingGroup" xmlns:mc="http://schemas.openxmlformats.org/markup-compatibility/2006" xmlns:wp14="http://schemas.microsoft.com/office/word/2010/wordprocessingDrawing" xmlns:w14="http://schemas.microsoft.com/office/word/2010/wordml" mc:Ignorable="w14 wp14">
+<w:document xmlns:o="urn:schemas-microsoft-com:office:office" xmlns:r="http://schemas.openxmlformats.org/officeDocument/2006/relationships" xmlns:v="urn:schemas-microsoft-com:vml" xmlns:w="http://schemas.openxmlformats.org/wordprocessingml/2006/main" xmlns:w10="urn:schemas-microsoft-com:office:word" xmlns:wp="http://schemas.openxmlformats.org/drawingml/2006/wordprocessingDrawing" xmlns:wps="http://schemas.microsoft.com/office/word/2010/wordprocessingShape" xmlns:wpg="http://schemas.microsoft.com/office/word/2010/wordprocessingGroup" xmlns:mc="http://schemas.openxmlformats.org/markup-compatibility/2006" xmlns:wp14="http://schemas.microsoft.com/office/word/2010/wordprocessingDrawing" xmlns:w14="http://schemas.microsoft.com/office/word/2010/wordml" xmlns:w15="http://schemas.microsoft.com/office/word/2012/wordml" mc:Ignorable="w14 wp14 w15">
   <w:body>
     <w:p>
       <w:pPr>
@@ -9,68 +9,10 @@
         <w:rPr>
           <w:rFonts w:ascii="Calibri Light" w:hAnsi="Calibri Light" w:cs="Calibri Light" w:asciiTheme="majorHAnsi" w:cstheme="majorHAnsi" w:hAnsiTheme="majorHAnsi"/>
           <w:b/>
-          <w:b/>
           <w:color w:val="3333CC"/>
         </w:rPr>
       </w:pPr>
       <w:r>
-        <mc:AlternateContent>
-          <mc:Choice Requires="wps">
-            <w:drawing>
-              <wp:anchor behindDoc="0" distT="0" distB="20955" distL="0" distR="26035" simplePos="0" locked="0" layoutInCell="1" allowOverlap="1" relativeHeight="3">
-                <wp:simplePos x="0" y="0"/>
-                <wp:positionH relativeFrom="column">
-                  <wp:posOffset>2506980</wp:posOffset>
-                </wp:positionH>
-                <wp:positionV relativeFrom="paragraph">
-                  <wp:posOffset>272415</wp:posOffset>
-                </wp:positionV>
-                <wp:extent cx="4223385" cy="17780"/>
-                <wp:effectExtent l="635" t="3810" r="635" b="3175"/>
-                <wp:wrapNone/>
-                <wp:docPr id="1" name="Łącznik prosty 2"/>
-                <a:graphic xmlns:a="http://schemas.openxmlformats.org/drawingml/2006/main">
-                  <a:graphicData uri="http://schemas.microsoft.com/office/word/2010/wordprocessingShape">
-                    <wps:wsp>
-                      <wps:cNvSpPr/>
-                      <wps:spPr>
-                        <a:xfrm flipV="1">
-                          <a:off x="0" y="0"/>
-                          <a:ext cx="4222800" cy="18360"/>
-                        </a:xfrm>
-                        <a:prstGeom prst="line">
-                          <a:avLst/>
-                        </a:prstGeom>
-                        <a:ln/>
-                      </wps:spPr>
-                      <wps:style>
-                        <a:lnRef idx="1">
-                          <a:schemeClr val="accent1"/>
-                        </a:lnRef>
-                        <a:fillRef idx="0">
-                          <a:schemeClr val="accent1"/>
-                        </a:fillRef>
-                        <a:effectRef idx="0">
-                          <a:schemeClr val="accent1"/>
-                        </a:effectRef>
-                        <a:fontRef idx="minor"/>
-                      </wps:style>
-                      <wps:bodyPr/>
-                    </wps:wsp>
-                  </a:graphicData>
-                </a:graphic>
-              </wp:anchor>
-            </w:drawing>
-          </mc:Choice>
-          <mc:Fallback>
-            <w:pict>
-              <v:line id="shape_0" from="197.4pt,20.8pt" to="529.85pt,22.2pt" ID="Łącznik prosty 2" stroked="t" style="position:absolute;flip:y">
-                <v:stroke color="#5b9bd5" weight="6480" joinstyle="miter" endcap="flat"/>
-                <v:fill o:detectmouseclick="t" on="false"/>
-              </v:line>
-            </w:pict>
-          </mc:Fallback>
-        </mc:AlternateContent>
         <w:drawing>
           <wp:anchor behindDoc="0" distT="0" distB="0" distL="0" distR="0" simplePos="0" locked="0" layoutInCell="1" allowOverlap="1" relativeHeight="2">
             <wp:simplePos x="0" y="0"/>
@@ -83,7 +25,7 @@
             <wp:extent cx="1904365" cy="1143635"/>
             <wp:effectExtent l="0" t="0" r="0" b="0"/>
             <wp:wrapNone/>
-            <wp:docPr id="2" name="Obraz 1" descr="\\jowisz\pulpit\a.pauli\pulpit\UG_logo_RGB_podstawowy_pozytyw_PL.png"/>
+            <wp:docPr id="1" name="Obraz 1" descr="\\jowisz\pulpit\a.pauli\pulpit\UG_logo_RGB_podstawowy_pozytyw_PL.png"/>
             <wp:cNvGraphicFramePr>
               <a:graphicFrameLocks xmlns:a="http://schemas.openxmlformats.org/drawingml/2006/main" noChangeAspect="1"/>
             </wp:cNvGraphicFramePr>
@@ -91,7 +33,7 @@
               <a:graphicData uri="http://schemas.openxmlformats.org/drawingml/2006/picture">
                 <pic:pic xmlns:pic="http://schemas.openxmlformats.org/drawingml/2006/picture">
                   <pic:nvPicPr>
-                    <pic:cNvPr id="2" name="Obraz 1" descr="\\jowisz\pulpit\a.pauli\pulpit\UG_logo_RGB_podstawowy_pozytyw_PL.png"/>
+                    <pic:cNvPr id="1" name="Obraz 1" descr="\\jowisz\pulpit\a.pauli\pulpit\UG_logo_RGB_podstawowy_pozytyw_PL.png"/>
                     <pic:cNvPicPr>
                       <a:picLocks noChangeAspect="1" noChangeArrowheads="1"/>
                     </pic:cNvPicPr>
@@ -116,6 +58,68 @@
             </a:graphic>
           </wp:anchor>
         </w:drawing>
+        <mc:AlternateContent>
+          <mc:Choice Requires="wps">
+            <w:drawing>
+              <wp:anchor behindDoc="0" distT="3810" distB="3175" distL="635" distR="635" simplePos="0" locked="0" layoutInCell="1" allowOverlap="1" relativeHeight="3">
+                <wp:simplePos x="0" y="0"/>
+                <wp:positionH relativeFrom="column">
+                  <wp:posOffset>2506980</wp:posOffset>
+                </wp:positionH>
+                <wp:positionV relativeFrom="paragraph">
+                  <wp:posOffset>272415</wp:posOffset>
+                </wp:positionV>
+                <wp:extent cx="4223385" cy="18415"/>
+                <wp:effectExtent l="635" t="3810" r="635" b="3175"/>
+                <wp:wrapNone/>
+                <wp:docPr id="2" name="Łącznik prosty 2"/>
+                <a:graphic xmlns:a="http://schemas.openxmlformats.org/drawingml/2006/main">
+                  <a:graphicData uri="http://schemas.microsoft.com/office/word/2010/wordprocessingShape">
+                    <wps:wsp>
+                      <wps:cNvSpPr/>
+                      <wps:spPr>
+                        <a:xfrm flipV="1">
+                          <a:off x="0" y="0"/>
+                          <a:ext cx="4223520" cy="18360"/>
+                        </a:xfrm>
+                        <a:prstGeom prst="line">
+                          <a:avLst/>
+                        </a:prstGeom>
+                        <a:ln>
+                          <a:solidFill>
+                            <a:srgbClr val="5b9bd5"/>
+                          </a:solidFill>
+                        </a:ln>
+                      </wps:spPr>
+                      <wps:style>
+                        <a:lnRef idx="1">
+                          <a:schemeClr val="accent1"/>
+                        </a:lnRef>
+                        <a:fillRef idx="0">
+                          <a:schemeClr val="accent1"/>
+                        </a:fillRef>
+                        <a:effectRef idx="0">
+                          <a:schemeClr val="accent1"/>
+                        </a:effectRef>
+                        <a:fontRef idx="minor"/>
+                      </wps:style>
+                      <wps:bodyPr/>
+                    </wps:wsp>
+                  </a:graphicData>
+                </a:graphic>
+              </wp:anchor>
+            </w:drawing>
+          </mc:Choice>
+          <mc:Fallback>
+            <w:pict>
+              <v:line id="shape_0" from="197.4pt,21.45pt" to="529.9pt,22.85pt" ID="Łącznik prosty 2" stroked="t" o:allowincell="f" style="position:absolute;flip:y">
+                <v:stroke color="#5b9bd5" weight="6480" joinstyle="miter" endcap="flat"/>
+                <v:fill o:detectmouseclick="t" on="false"/>
+                <w10:wrap type="none"/>
+              </v:line>
+            </w:pict>
+          </mc:Fallback>
+        </mc:AlternateContent>
       </w:r>
       <w:r>
         <w:rPr>
@@ -132,7 +136,6 @@
         <w:jc w:val="center"/>
         <w:rPr>
           <w:b/>
-          <w:b/>
         </w:rPr>
       </w:pPr>
       <w:r>
@@ -146,7 +149,6 @@
         <w:pStyle w:val="Normal"/>
         <w:jc w:val="center"/>
         <w:rPr>
-          <w:b/>
           <w:b/>
           <w:sz w:val="28"/>
         </w:rPr>
@@ -165,13 +167,14 @@
         <w:tblW w:w="10201" w:type="dxa"/>
         <w:jc w:val="left"/>
         <w:tblInd w:w="0" w:type="dxa"/>
+        <w:tblLayout w:type="fixed"/>
         <w:tblCellMar>
           <w:top w:w="0" w:type="dxa"/>
           <w:left w:w="108" w:type="dxa"/>
           <w:bottom w:w="0" w:type="dxa"/>
           <w:right w:w="108" w:type="dxa"/>
         </w:tblCellMar>
-        <w:tblLook w:noVBand="1" w:val="04a0" w:noHBand="0" w:lastColumn="0" w:firstColumn="1" w:lastRow="0" w:firstRow="1"/>
+        <w:tblLook w:val="04a0" w:noHBand="0" w:noVBand="1" w:firstColumn="1" w:lastRow="0" w:lastColumn="0" w:firstRow="1"/>
       </w:tblPr>
       <w:tblGrid>
         <w:gridCol w:w="5240"/>
@@ -187,8 +190,6 @@
               <w:left w:val="single" w:sz="4" w:space="0" w:color="808080"/>
               <w:bottom w:val="single" w:sz="4" w:space="0" w:color="808080"/>
               <w:right w:val="single" w:sz="4" w:space="0" w:color="808080"/>
-              <w:insideH w:val="single" w:sz="4" w:space="0" w:color="808080"/>
-              <w:insideV w:val="single" w:sz="4" w:space="0" w:color="808080"/>
             </w:tcBorders>
             <w:shd w:fill="auto" w:val="clear"/>
           </w:tcPr>
@@ -303,8 +304,6 @@
               <w:left w:val="single" w:sz="4" w:space="0" w:color="808080"/>
               <w:bottom w:val="single" w:sz="4" w:space="0" w:color="808080"/>
               <w:right w:val="single" w:sz="4" w:space="0" w:color="808080"/>
-              <w:insideH w:val="single" w:sz="4" w:space="0" w:color="808080"/>
-              <w:insideV w:val="single" w:sz="4" w:space="0" w:color="808080"/>
             </w:tcBorders>
             <w:shd w:fill="auto" w:val="clear"/>
           </w:tcPr>
@@ -367,8 +366,6 @@
               <w:left w:val="single" w:sz="4" w:space="0" w:color="808080"/>
               <w:bottom w:val="single" w:sz="4" w:space="0" w:color="808080"/>
               <w:right w:val="single" w:sz="4" w:space="0" w:color="808080"/>
-              <w:insideH w:val="single" w:sz="4" w:space="0" w:color="808080"/>
-              <w:insideV w:val="single" w:sz="4" w:space="0" w:color="808080"/>
             </w:tcBorders>
             <w:shd w:fill="auto" w:val="clear"/>
           </w:tcPr>
@@ -569,8 +566,6 @@
               <w:left w:val="single" w:sz="4" w:space="0" w:color="808080"/>
               <w:bottom w:val="single" w:sz="4" w:space="0" w:color="808080"/>
               <w:right w:val="single" w:sz="4" w:space="0" w:color="808080"/>
-              <w:insideH w:val="single" w:sz="4" w:space="0" w:color="808080"/>
-              <w:insideV w:val="single" w:sz="4" w:space="0" w:color="808080"/>
             </w:tcBorders>
             <w:shd w:fill="auto" w:val="clear"/>
           </w:tcPr>
@@ -602,12 +597,8 @@
             <w:pPr>
               <w:pStyle w:val="ListParagraph"/>
               <w:widowControl/>
-              <w:numPr>
-                <w:ilvl w:val="0"/>
-                <w:numId w:val="0"/>
-              </w:numPr>
-              <w:spacing w:lineRule="auto" w:line="240" w:before="0" w:after="0"/>
-              <w:ind w:left="1080" w:hanging="0"/>
+              <w:spacing w:lineRule="auto" w:line="240" w:before="0" w:after="0"/>
+              <w:ind w:hanging="0" w:left="0"/>
               <w:contextualSpacing/>
               <w:jc w:val="left"/>
               <w:rPr>
@@ -616,28 +607,18 @@
               </w:rPr>
             </w:pPr>
             <w:r>
-              <w:rPr>
-                <w:sz w:val="24"/>
-                <w:szCs w:val="24"/>
-              </w:rPr>
+              <w:rPr/>
             </w:r>
           </w:p>
           <w:p>
             <w:pPr>
               <w:pStyle w:val="ListParagraph"/>
               <w:widowControl/>
-              <w:numPr>
-                <w:ilvl w:val="0"/>
-                <w:numId w:val="0"/>
-              </w:numPr>
-              <w:spacing w:lineRule="auto" w:line="240" w:before="0" w:after="0"/>
-              <w:ind w:left="1080" w:hanging="0"/>
+              <w:spacing w:lineRule="auto" w:line="240" w:before="0" w:after="0"/>
+              <w:ind w:hanging="0" w:left="0"/>
               <w:contextualSpacing/>
               <w:jc w:val="left"/>
-              <w:rPr>
-                <w:sz w:val="24"/>
-                <w:szCs w:val="24"/>
-              </w:rPr>
+              <w:rPr/>
             </w:pPr>
             <w:r>
               <w:rPr>
@@ -651,18 +632,11 @@
             <w:pPr>
               <w:pStyle w:val="ListParagraph"/>
               <w:widowControl/>
-              <w:numPr>
-                <w:ilvl w:val="0"/>
-                <w:numId w:val="0"/>
-              </w:numPr>
-              <w:spacing w:lineRule="auto" w:line="240" w:before="0" w:after="0"/>
-              <w:ind w:left="1080" w:hanging="0"/>
+              <w:spacing w:lineRule="auto" w:line="240" w:before="0" w:after="0"/>
+              <w:ind w:hanging="0" w:left="0"/>
               <w:contextualSpacing/>
               <w:jc w:val="left"/>
-              <w:rPr>
-                <w:sz w:val="24"/>
-                <w:szCs w:val="24"/>
-              </w:rPr>
+              <w:rPr/>
             </w:pPr>
             <w:r>
               <w:rPr>
@@ -676,18 +650,11 @@
             <w:pPr>
               <w:pStyle w:val="ListParagraph"/>
               <w:widowControl/>
-              <w:numPr>
-                <w:ilvl w:val="0"/>
-                <w:numId w:val="0"/>
-              </w:numPr>
-              <w:spacing w:lineRule="auto" w:line="240" w:before="0" w:after="0"/>
-              <w:ind w:left="1080" w:hanging="0"/>
+              <w:spacing w:lineRule="auto" w:line="240" w:before="0" w:after="0"/>
+              <w:ind w:hanging="0" w:left="0"/>
               <w:contextualSpacing/>
               <w:jc w:val="left"/>
-              <w:rPr>
-                <w:sz w:val="24"/>
-                <w:szCs w:val="24"/>
-              </w:rPr>
+              <w:rPr/>
             </w:pPr>
             <w:r>
               <w:rPr>
@@ -701,18 +668,11 @@
             <w:pPr>
               <w:pStyle w:val="ListParagraph"/>
               <w:widowControl/>
-              <w:numPr>
-                <w:ilvl w:val="0"/>
-                <w:numId w:val="0"/>
-              </w:numPr>
-              <w:spacing w:lineRule="auto" w:line="240" w:before="0" w:after="0"/>
-              <w:ind w:left="1080" w:hanging="0"/>
+              <w:spacing w:lineRule="auto" w:line="240" w:before="0" w:after="0"/>
+              <w:ind w:hanging="0" w:left="0"/>
               <w:contextualSpacing/>
               <w:jc w:val="left"/>
-              <w:rPr>
-                <w:sz w:val="24"/>
-                <w:szCs w:val="24"/>
-              </w:rPr>
+              <w:rPr/>
             </w:pPr>
             <w:r>
               <w:rPr>
@@ -726,26 +686,12 @@
             <w:pPr>
               <w:pStyle w:val="ListParagraph"/>
               <w:widowControl/>
-              <w:numPr>
-                <w:ilvl w:val="0"/>
-                <w:numId w:val="0"/>
-              </w:numPr>
-              <w:spacing w:lineRule="auto" w:line="240" w:before="0" w:after="0"/>
-              <w:ind w:left="1080" w:hanging="0"/>
+              <w:spacing w:lineRule="auto" w:line="240" w:before="0" w:after="0"/>
+              <w:ind w:hanging="0" w:left="0"/>
               <w:contextualSpacing/>
               <w:jc w:val="left"/>
-              <w:rPr>
-                <w:sz w:val="24"/>
-                <w:szCs w:val="24"/>
-              </w:rPr>
-            </w:pPr>
-            <w:r>
-              <w:rPr>
-                <w:sz w:val="24"/>
-                <w:szCs w:val="24"/>
-              </w:rPr>
-              <w:t xml:space="preserve">  </w:t>
-            </w:r>
+              <w:rPr/>
+            </w:pPr>
             <w:r>
               <w:rPr>
                 <w:sz w:val="24"/>
@@ -758,18 +704,11 @@
             <w:pPr>
               <w:pStyle w:val="ListParagraph"/>
               <w:widowControl/>
-              <w:numPr>
-                <w:ilvl w:val="0"/>
-                <w:numId w:val="0"/>
-              </w:numPr>
-              <w:spacing w:lineRule="auto" w:line="240" w:before="0" w:after="0"/>
-              <w:ind w:left="1080" w:hanging="0"/>
+              <w:spacing w:lineRule="auto" w:line="240" w:before="0" w:after="0"/>
+              <w:ind w:hanging="0" w:left="0"/>
               <w:contextualSpacing/>
               <w:jc w:val="left"/>
-              <w:rPr>
-                <w:sz w:val="24"/>
-                <w:szCs w:val="24"/>
-              </w:rPr>
+              <w:rPr/>
             </w:pPr>
             <w:r>
               <w:rPr>
@@ -783,18 +722,11 @@
             <w:pPr>
               <w:pStyle w:val="ListParagraph"/>
               <w:widowControl/>
-              <w:numPr>
-                <w:ilvl w:val="0"/>
-                <w:numId w:val="0"/>
-              </w:numPr>
-              <w:spacing w:lineRule="auto" w:line="240" w:before="0" w:after="0"/>
-              <w:ind w:left="1080" w:hanging="0"/>
+              <w:spacing w:lineRule="auto" w:line="240" w:before="0" w:after="0"/>
+              <w:ind w:hanging="0" w:left="0"/>
               <w:contextualSpacing/>
               <w:jc w:val="left"/>
-              <w:rPr>
-                <w:sz w:val="24"/>
-                <w:szCs w:val="24"/>
-              </w:rPr>
+              <w:rPr/>
             </w:pPr>
             <w:r>
               <w:rPr>
@@ -835,8 +767,6 @@
               <w:left w:val="single" w:sz="4" w:space="0" w:color="808080"/>
               <w:bottom w:val="single" w:sz="4" w:space="0" w:color="808080"/>
               <w:right w:val="single" w:sz="4" w:space="0" w:color="808080"/>
-              <w:insideH w:val="single" w:sz="4" w:space="0" w:color="808080"/>
-              <w:insideV w:val="single" w:sz="4" w:space="0" w:color="808080"/>
             </w:tcBorders>
             <w:shd w:fill="auto" w:val="clear"/>
           </w:tcPr>
@@ -901,26 +831,7 @@
                 <w:sz w:val="24"/>
                 <w:szCs w:val="24"/>
               </w:rPr>
-              <w:t>Pani Doktor Marta Kwela posiada imponujący dorobek dotyczący działalności krzewienia wiedzy</w:t>
-            </w:r>
-          </w:p>
-          <w:p>
-            <w:pPr>
-              <w:pStyle w:val="Normal"/>
-              <w:widowControl/>
-              <w:spacing w:lineRule="auto" w:line="240" w:before="0" w:after="0"/>
-              <w:jc w:val="left"/>
-              <w:rPr>
-                <w:sz w:val="24"/>
-                <w:szCs w:val="24"/>
-              </w:rPr>
-            </w:pPr>
-            <w:r>
-              <w:rPr>
-                <w:sz w:val="24"/>
-                <w:szCs w:val="24"/>
-              </w:rPr>
-              <w:t xml:space="preserve">i zainteresowań matematycznych wśród młodych umysłów. </w:t>
+              <w:t xml:space="preserve">Pani Doktor Marta Kwela posiada imponujący dorobek dotyczący działalności krzewienia wiedzy i zainteresowań matematycznych wśród młodych umysłów. </w:t>
             </w:r>
           </w:p>
           <w:p>
@@ -946,64 +857,7 @@
                 <w:sz w:val="24"/>
                 <w:szCs w:val="24"/>
               </w:rPr>
-              <w:t>Między innymi brała udział w pracach Komitetu Okręgowego Olimpiady Matematycznej Juniorów,</w:t>
-            </w:r>
-          </w:p>
-          <w:p>
-            <w:pPr>
-              <w:pStyle w:val="Normal"/>
-              <w:widowControl/>
-              <w:spacing w:lineRule="auto" w:line="240" w:before="0" w:after="0"/>
-              <w:jc w:val="left"/>
-              <w:rPr>
-                <w:sz w:val="24"/>
-                <w:szCs w:val="24"/>
-              </w:rPr>
-            </w:pPr>
-            <w:r>
-              <w:rPr>
-                <w:sz w:val="24"/>
-                <w:szCs w:val="24"/>
-              </w:rPr>
-              <w:t xml:space="preserve">w organizacji Pomorskich Meczów Matematycznych, prowadziła dyżury w Dniach Otwartych UG jak i w </w:t>
-            </w:r>
-          </w:p>
-          <w:p>
-            <w:pPr>
-              <w:pStyle w:val="Normal"/>
-              <w:widowControl/>
-              <w:spacing w:lineRule="auto" w:line="240" w:before="0" w:after="0"/>
-              <w:jc w:val="left"/>
-              <w:rPr>
-                <w:sz w:val="24"/>
-                <w:szCs w:val="24"/>
-              </w:rPr>
-            </w:pPr>
-            <w:r>
-              <w:rPr>
-                <w:sz w:val="24"/>
-                <w:szCs w:val="24"/>
-              </w:rPr>
-              <w:t>Dniu Otwartym Wydziału MFI, prowadziła warsztaty "Matematyczne eksperymenty" przeprowadzone dla uczniów zerówek w II Społecznej Szkole Podstawowej STO w Gdańsku</w:t>
-            </w:r>
-          </w:p>
-          <w:p>
-            <w:pPr>
-              <w:pStyle w:val="Normal"/>
-              <w:widowControl/>
-              <w:spacing w:lineRule="auto" w:line="240" w:before="0" w:after="0"/>
-              <w:jc w:val="left"/>
-              <w:rPr>
-                <w:sz w:val="24"/>
-                <w:szCs w:val="24"/>
-              </w:rPr>
-            </w:pPr>
-            <w:r>
-              <w:rPr>
-                <w:sz w:val="24"/>
-                <w:szCs w:val="24"/>
-              </w:rPr>
-              <w:t xml:space="preserve">a także i wygłaszała wykłady popularnonaukowe.  </w:t>
+              <w:t xml:space="preserve">Między innymi brała udział w pracach Komitetu Okręgowego Olimpiady Matematycznej Juniorów, w organizacji Pomorskich Meczów Matematycznych, prowadziła dyżury w Dniach Otwartych UG jak i w Dniu Otwartym Wydziału MFI, prowadziła warsztaty "Matematyczne eksperymenty" przeprowadzone dla uczniów zerówek w II Społecznej Szkole Podstawowej STO w Gdańsku a także i wygłaszała wykłady popularnonaukowe.  </w:t>
             </w:r>
           </w:p>
           <w:p>
@@ -1063,8 +917,6 @@
               <w:left w:val="single" w:sz="4" w:space="0" w:color="808080"/>
               <w:bottom w:val="single" w:sz="4" w:space="0" w:color="808080"/>
               <w:right w:val="single" w:sz="4" w:space="0" w:color="808080"/>
-              <w:insideH w:val="single" w:sz="4" w:space="0" w:color="808080"/>
-              <w:insideV w:val="single" w:sz="4" w:space="0" w:color="808080"/>
             </w:tcBorders>
             <w:shd w:fill="auto" w:val="clear"/>
           </w:tcPr>
@@ -1182,8 +1034,6 @@
               <w:left w:val="single" w:sz="4" w:space="0" w:color="808080"/>
               <w:bottom w:val="single" w:sz="4" w:space="0" w:color="808080"/>
               <w:right w:val="single" w:sz="4" w:space="0" w:color="808080"/>
-              <w:insideH w:val="single" w:sz="4" w:space="0" w:color="808080"/>
-              <w:insideV w:val="single" w:sz="4" w:space="0" w:color="808080"/>
             </w:tcBorders>
             <w:shd w:fill="auto" w:val="clear"/>
           </w:tcPr>
@@ -1192,7 +1042,7 @@
               <w:pStyle w:val="Normal"/>
               <w:widowControl/>
               <w:spacing w:lineRule="auto" w:line="240" w:before="240" w:after="0"/>
-              <w:ind w:left="4956" w:hanging="0"/>
+              <w:ind w:hanging="0" w:left="4956"/>
               <w:jc w:val="left"/>
               <w:rPr>
                 <w:i/>
@@ -1220,7 +1070,7 @@
               <w:pStyle w:val="Normal"/>
               <w:widowControl/>
               <w:spacing w:lineRule="auto" w:line="240" w:before="0" w:after="0"/>
-              <w:ind w:left="4956" w:hanging="0"/>
+              <w:ind w:hanging="0" w:left="4956"/>
               <w:jc w:val="left"/>
               <w:rPr>
                 <w:i/>
@@ -1242,7 +1092,7 @@
               <w:pStyle w:val="Normal"/>
               <w:widowControl/>
               <w:spacing w:lineRule="auto" w:line="240" w:before="0" w:after="0"/>
-              <w:ind w:left="4956" w:hanging="0"/>
+              <w:ind w:hanging="0" w:left="4956"/>
               <w:jc w:val="left"/>
               <w:rPr>
                 <w:i/>
@@ -1264,7 +1114,7 @@
               <w:pStyle w:val="Normal"/>
               <w:widowControl/>
               <w:spacing w:lineRule="auto" w:line="240" w:before="0" w:after="0"/>
-              <w:ind w:left="4956" w:hanging="0"/>
+              <w:ind w:hanging="0" w:left="4956"/>
               <w:jc w:val="left"/>
               <w:rPr>
                 <w:i/>
@@ -1451,7 +1301,7 @@
     <w:sectPr>
       <w:type w:val="nextPage"/>
       <w:pgSz w:w="11906" w:h="16838"/>
-      <w:pgMar w:left="720" w:right="720" w:header="0" w:top="720" w:footer="0" w:bottom="720" w:gutter="0"/>
+      <w:pgMar w:left="720" w:right="720" w:gutter="0" w:header="0" w:top="720" w:footer="0" w:bottom="720"/>
       <w:pgNumType w:fmt="decimal"/>
       <w:formProt w:val="false"/>
       <w:textDirection w:val="lrTb"/>
@@ -1462,7 +1312,7 @@
 </file>
 
 <file path=word/numbering.xml><?xml version="1.0" encoding="utf-8"?>
-<w:numbering xmlns:w="http://schemas.openxmlformats.org/wordprocessingml/2006/main" xmlns:o="urn:schemas-microsoft-com:office:office" xmlns:r="http://schemas.openxmlformats.org/officeDocument/2006/relationships" xmlns:v="urn:schemas-microsoft-com:vml">
+<w:numbering xmlns:w="http://schemas.openxmlformats.org/wordprocessingml/2006/main" xmlns:o="urn:schemas-microsoft-com:office:office" xmlns:r="http://schemas.openxmlformats.org/officeDocument/2006/relationships" xmlns:v="urn:schemas-microsoft-com:vml" xmlns:mc="http://schemas.openxmlformats.org/markup-compatibility/2006" xmlns:w14="http://schemas.microsoft.com/office/word/2010/wordml" mc:Ignorable="w14">
   <w:abstractNum w:abstractNumId="1">
     <w:lvl w:ilvl="0">
       <w:start w:val="1"/>
@@ -1470,12 +1320,14 @@
       <w:lvlText w:val=""/>
       <w:lvlJc w:val="left"/>
       <w:pPr>
+        <w:tabs>
+          <w:tab w:val="num" w:pos="0"/>
+        </w:tabs>
         <w:ind w:left="360" w:hanging="360"/>
       </w:pPr>
       <w:rPr>
         <w:rFonts w:ascii="Symbol" w:hAnsi="Symbol" w:cs="Symbol" w:hint="default"/>
         <w:sz w:val="20"/>
-        <w:rFonts w:cs="Symbol"/>
       </w:rPr>
     </w:lvl>
     <w:lvl w:ilvl="1">
@@ -1484,11 +1336,13 @@
       <w:lvlText w:val="o"/>
       <w:lvlJc w:val="left"/>
       <w:pPr>
+        <w:tabs>
+          <w:tab w:val="num" w:pos="0"/>
+        </w:tabs>
         <w:ind w:left="1080" w:hanging="360"/>
       </w:pPr>
       <w:rPr>
         <w:rFonts w:ascii="Courier New" w:hAnsi="Courier New" w:cs="Courier New" w:hint="default"/>
-        <w:rFonts w:cs="Courier New"/>
       </w:rPr>
     </w:lvl>
     <w:lvl w:ilvl="2">
@@ -1497,11 +1351,13 @@
       <w:lvlText w:val=""/>
       <w:lvlJc w:val="left"/>
       <w:pPr>
+        <w:tabs>
+          <w:tab w:val="num" w:pos="0"/>
+        </w:tabs>
         <w:ind w:left="1800" w:hanging="360"/>
       </w:pPr>
       <w:rPr>
         <w:rFonts w:ascii="Wingdings" w:hAnsi="Wingdings" w:cs="Wingdings" w:hint="default"/>
-        <w:rFonts w:cs="Wingdings"/>
       </w:rPr>
     </w:lvl>
     <w:lvl w:ilvl="3">
@@ -1510,11 +1366,13 @@
       <w:lvlText w:val=""/>
       <w:lvlJc w:val="left"/>
       <w:pPr>
+        <w:tabs>
+          <w:tab w:val="num" w:pos="0"/>
+        </w:tabs>
         <w:ind w:left="2520" w:hanging="360"/>
       </w:pPr>
       <w:rPr>
         <w:rFonts w:ascii="Symbol" w:hAnsi="Symbol" w:cs="Symbol" w:hint="default"/>
-        <w:rFonts w:cs="Symbol"/>
       </w:rPr>
     </w:lvl>
     <w:lvl w:ilvl="4">
@@ -1523,11 +1381,13 @@
       <w:lvlText w:val="o"/>
       <w:lvlJc w:val="left"/>
       <w:pPr>
+        <w:tabs>
+          <w:tab w:val="num" w:pos="0"/>
+        </w:tabs>
         <w:ind w:left="3240" w:hanging="360"/>
       </w:pPr>
       <w:rPr>
         <w:rFonts w:ascii="Courier New" w:hAnsi="Courier New" w:cs="Courier New" w:hint="default"/>
-        <w:rFonts w:cs="Courier New"/>
       </w:rPr>
     </w:lvl>
     <w:lvl w:ilvl="5">
@@ -1536,11 +1396,13 @@
       <w:lvlText w:val=""/>
       <w:lvlJc w:val="left"/>
       <w:pPr>
+        <w:tabs>
+          <w:tab w:val="num" w:pos="0"/>
+        </w:tabs>
         <w:ind w:left="3960" w:hanging="360"/>
       </w:pPr>
       <w:rPr>
         <w:rFonts w:ascii="Wingdings" w:hAnsi="Wingdings" w:cs="Wingdings" w:hint="default"/>
-        <w:rFonts w:cs="Wingdings"/>
       </w:rPr>
     </w:lvl>
     <w:lvl w:ilvl="6">
@@ -1549,11 +1411,13 @@
       <w:lvlText w:val=""/>
       <w:lvlJc w:val="left"/>
       <w:pPr>
+        <w:tabs>
+          <w:tab w:val="num" w:pos="0"/>
+        </w:tabs>
         <w:ind w:left="4680" w:hanging="360"/>
       </w:pPr>
       <w:rPr>
         <w:rFonts w:ascii="Symbol" w:hAnsi="Symbol" w:cs="Symbol" w:hint="default"/>
-        <w:rFonts w:cs="Symbol"/>
       </w:rPr>
     </w:lvl>
     <w:lvl w:ilvl="7">
@@ -1562,11 +1426,13 @@
       <w:lvlText w:val="o"/>
       <w:lvlJc w:val="left"/>
       <w:pPr>
+        <w:tabs>
+          <w:tab w:val="num" w:pos="0"/>
+        </w:tabs>
         <w:ind w:left="5400" w:hanging="360"/>
       </w:pPr>
       <w:rPr>
         <w:rFonts w:ascii="Courier New" w:hAnsi="Courier New" w:cs="Courier New" w:hint="default"/>
-        <w:rFonts w:cs="Courier New"/>
       </w:rPr>
     </w:lvl>
     <w:lvl w:ilvl="8">
@@ -1575,11 +1441,13 @@
       <w:lvlText w:val=""/>
       <w:lvlJc w:val="left"/>
       <w:pPr>
+        <w:tabs>
+          <w:tab w:val="num" w:pos="0"/>
+        </w:tabs>
         <w:ind w:left="6120" w:hanging="360"/>
       </w:pPr>
       <w:rPr>
         <w:rFonts w:ascii="Wingdings" w:hAnsi="Wingdings" w:cs="Wingdings" w:hint="default"/>
-        <w:rFonts w:cs="Wingdings"/>
       </w:rPr>
     </w:lvl>
   </w:abstractNum>
@@ -1590,8 +1458,12 @@
       <w:lvlText w:val="%1."/>
       <w:lvlJc w:val="left"/>
       <w:pPr>
+        <w:tabs>
+          <w:tab w:val="num" w:pos="0"/>
+        </w:tabs>
         <w:ind w:left="360" w:hanging="360"/>
       </w:pPr>
+      <w:rPr/>
     </w:lvl>
     <w:lvl w:ilvl="1">
       <w:start w:val="1"/>
@@ -1599,8 +1471,12 @@
       <w:lvlText w:val="%2."/>
       <w:lvlJc w:val="left"/>
       <w:pPr>
+        <w:tabs>
+          <w:tab w:val="num" w:pos="0"/>
+        </w:tabs>
         <w:ind w:left="1080" w:hanging="360"/>
       </w:pPr>
+      <w:rPr/>
     </w:lvl>
     <w:lvl w:ilvl="2">
       <w:start w:val="1"/>
@@ -1608,8 +1484,12 @@
       <w:lvlText w:val="%3."/>
       <w:lvlJc w:val="right"/>
       <w:pPr>
+        <w:tabs>
+          <w:tab w:val="num" w:pos="0"/>
+        </w:tabs>
         <w:ind w:left="1800" w:hanging="180"/>
       </w:pPr>
+      <w:rPr/>
     </w:lvl>
     <w:lvl w:ilvl="3">
       <w:start w:val="1"/>
@@ -1617,8 +1497,12 @@
       <w:lvlText w:val="%4."/>
       <w:lvlJc w:val="left"/>
       <w:pPr>
+        <w:tabs>
+          <w:tab w:val="num" w:pos="0"/>
+        </w:tabs>
         <w:ind w:left="2520" w:hanging="360"/>
       </w:pPr>
+      <w:rPr/>
     </w:lvl>
     <w:lvl w:ilvl="4">
       <w:start w:val="1"/>
@@ -1626,8 +1510,12 @@
       <w:lvlText w:val="%5."/>
       <w:lvlJc w:val="left"/>
       <w:pPr>
+        <w:tabs>
+          <w:tab w:val="num" w:pos="0"/>
+        </w:tabs>
         <w:ind w:left="3240" w:hanging="360"/>
       </w:pPr>
+      <w:rPr/>
     </w:lvl>
     <w:lvl w:ilvl="5">
       <w:start w:val="1"/>
@@ -1635,8 +1523,12 @@
       <w:lvlText w:val="%6."/>
       <w:lvlJc w:val="right"/>
       <w:pPr>
+        <w:tabs>
+          <w:tab w:val="num" w:pos="0"/>
+        </w:tabs>
         <w:ind w:left="3960" w:hanging="180"/>
       </w:pPr>
+      <w:rPr/>
     </w:lvl>
     <w:lvl w:ilvl="6">
       <w:start w:val="1"/>
@@ -1644,8 +1536,12 @@
       <w:lvlText w:val="%7."/>
       <w:lvlJc w:val="left"/>
       <w:pPr>
+        <w:tabs>
+          <w:tab w:val="num" w:pos="0"/>
+        </w:tabs>
         <w:ind w:left="4680" w:hanging="360"/>
       </w:pPr>
+      <w:rPr/>
     </w:lvl>
     <w:lvl w:ilvl="7">
       <w:start w:val="1"/>
@@ -1653,8 +1549,12 @@
       <w:lvlText w:val="%8."/>
       <w:lvlJc w:val="left"/>
       <w:pPr>
+        <w:tabs>
+          <w:tab w:val="num" w:pos="0"/>
+        </w:tabs>
         <w:ind w:left="5400" w:hanging="360"/>
       </w:pPr>
+      <w:rPr/>
     </w:lvl>
     <w:lvl w:ilvl="8">
       <w:start w:val="1"/>
@@ -1662,8 +1562,12 @@
       <w:lvlText w:val="%9."/>
       <w:lvlJc w:val="right"/>
       <w:pPr>
+        <w:tabs>
+          <w:tab w:val="num" w:pos="0"/>
+        </w:tabs>
         <w:ind w:left="6120" w:hanging="180"/>
       </w:pPr>
+      <w:rPr/>
     </w:lvl>
   </w:abstractNum>
   <w:abstractNum w:abstractNumId="3">
@@ -1674,6 +1578,9 @@
       <w:lvlText w:val=""/>
       <w:lvlJc w:val="left"/>
       <w:pPr>
+        <w:tabs>
+          <w:tab w:val="num" w:pos="0"/>
+        </w:tabs>
         <w:ind w:left="0" w:hanging="0"/>
       </w:pPr>
     </w:lvl>
@@ -1684,6 +1591,9 @@
       <w:lvlText w:val=""/>
       <w:lvlJc w:val="left"/>
       <w:pPr>
+        <w:tabs>
+          <w:tab w:val="num" w:pos="0"/>
+        </w:tabs>
         <w:ind w:left="0" w:hanging="0"/>
       </w:pPr>
     </w:lvl>
@@ -1694,6 +1604,9 @@
       <w:lvlText w:val=""/>
       <w:lvlJc w:val="left"/>
       <w:pPr>
+        <w:tabs>
+          <w:tab w:val="num" w:pos="0"/>
+        </w:tabs>
         <w:ind w:left="0" w:hanging="0"/>
       </w:pPr>
     </w:lvl>
@@ -1704,6 +1617,9 @@
       <w:lvlText w:val=""/>
       <w:lvlJc w:val="left"/>
       <w:pPr>
+        <w:tabs>
+          <w:tab w:val="num" w:pos="0"/>
+        </w:tabs>
         <w:ind w:left="0" w:hanging="0"/>
       </w:pPr>
     </w:lvl>
@@ -1714,6 +1630,9 @@
       <w:lvlText w:val=""/>
       <w:lvlJc w:val="left"/>
       <w:pPr>
+        <w:tabs>
+          <w:tab w:val="num" w:pos="0"/>
+        </w:tabs>
         <w:ind w:left="0" w:hanging="0"/>
       </w:pPr>
     </w:lvl>
@@ -1724,6 +1643,9 @@
       <w:lvlText w:val=""/>
       <w:lvlJc w:val="left"/>
       <w:pPr>
+        <w:tabs>
+          <w:tab w:val="num" w:pos="0"/>
+        </w:tabs>
         <w:ind w:left="0" w:hanging="0"/>
       </w:pPr>
     </w:lvl>
@@ -1734,6 +1656,9 @@
       <w:lvlText w:val=""/>
       <w:lvlJc w:val="left"/>
       <w:pPr>
+        <w:tabs>
+          <w:tab w:val="num" w:pos="0"/>
+        </w:tabs>
         <w:ind w:left="0" w:hanging="0"/>
       </w:pPr>
     </w:lvl>
@@ -1744,6 +1669,9 @@
       <w:lvlText w:val=""/>
       <w:lvlJc w:val="left"/>
       <w:pPr>
+        <w:tabs>
+          <w:tab w:val="num" w:pos="0"/>
+        </w:tabs>
         <w:ind w:left="0" w:hanging="0"/>
       </w:pPr>
     </w:lvl>
@@ -1754,6 +1682,9 @@
       <w:lvlText w:val=""/>
       <w:lvlJc w:val="left"/>
       <w:pPr>
+        <w:tabs>
+          <w:tab w:val="num" w:pos="0"/>
+        </w:tabs>
         <w:ind w:left="0" w:hanging="0"/>
       </w:pPr>
     </w:lvl>
@@ -1781,7 +1712,9 @@
       </w:rPr>
     </w:rPrDefault>
     <w:pPrDefault>
-      <w:pPr/>
+      <w:pPr>
+        <w:suppressAutoHyphens w:val="true"/>
+      </w:pPr>
     </w:pPrDefault>
   </w:docDefaults>
   <w:latentStyles w:defLockedState="0" w:defUIPriority="99" w:defSemiHidden="0" w:defUnhideWhenUsed="0" w:defQFormat="0" w:count="371">
@@ -2198,74 +2131,22 @@
       <w:szCs w:val="18"/>
     </w:rPr>
   </w:style>
-  <w:style w:type="character" w:styleId="ListLabel1">
-    <w:name w:val="ListLabel 1"/>
+  <w:style w:type="character" w:styleId="Znakinumeracji">
+    <w:name w:val="Znaki numeracji"/>
+    <w:qFormat/>
+    <w:rPr/>
+  </w:style>
+  <w:style w:type="character" w:styleId="Znakiwypunktowania">
+    <w:name w:val="Znaki wypunktowania"/>
     <w:qFormat/>
     <w:rPr>
-      <w:rFonts w:cs="Symbol"/>
-      <w:sz w:val="20"/>
-    </w:rPr>
-  </w:style>
-  <w:style w:type="character" w:styleId="ListLabel2">
-    <w:name w:val="ListLabel 2"/>
-    <w:qFormat/>
-    <w:rPr>
-      <w:rFonts w:cs="Courier New"/>
-    </w:rPr>
-  </w:style>
-  <w:style w:type="character" w:styleId="ListLabel3">
-    <w:name w:val="ListLabel 3"/>
-    <w:qFormat/>
-    <w:rPr>
-      <w:rFonts w:cs="Wingdings"/>
-    </w:rPr>
-  </w:style>
-  <w:style w:type="character" w:styleId="ListLabel4">
-    <w:name w:val="ListLabel 4"/>
-    <w:qFormat/>
-    <w:rPr>
-      <w:rFonts w:cs="Symbol"/>
-    </w:rPr>
-  </w:style>
-  <w:style w:type="character" w:styleId="ListLabel5">
-    <w:name w:val="ListLabel 5"/>
-    <w:qFormat/>
-    <w:rPr>
-      <w:rFonts w:cs="Courier New"/>
-    </w:rPr>
-  </w:style>
-  <w:style w:type="character" w:styleId="ListLabel6">
-    <w:name w:val="ListLabel 6"/>
-    <w:qFormat/>
-    <w:rPr>
-      <w:rFonts w:cs="Wingdings"/>
-    </w:rPr>
-  </w:style>
-  <w:style w:type="character" w:styleId="ListLabel7">
-    <w:name w:val="ListLabel 7"/>
-    <w:qFormat/>
-    <w:rPr>
-      <w:rFonts w:cs="Symbol"/>
-    </w:rPr>
-  </w:style>
-  <w:style w:type="character" w:styleId="ListLabel8">
-    <w:name w:val="ListLabel 8"/>
-    <w:qFormat/>
-    <w:rPr>
-      <w:rFonts w:cs="Courier New"/>
-    </w:rPr>
-  </w:style>
-  <w:style w:type="character" w:styleId="ListLabel9">
-    <w:name w:val="ListLabel 9"/>
-    <w:qFormat/>
-    <w:rPr>
-      <w:rFonts w:cs="Wingdings"/>
+      <w:rFonts w:ascii="OpenSymbol" w:hAnsi="OpenSymbol" w:eastAsia="OpenSymbol" w:cs="OpenSymbol"/>
     </w:rPr>
   </w:style>
   <w:style w:type="paragraph" w:styleId="Nagwek">
     <w:name w:val="Nagłówek"/>
     <w:basedOn w:val="Normal"/>
-    <w:next w:val="Tretekstu"/>
+    <w:next w:val="BodyText"/>
     <w:qFormat/>
     <w:pPr>
       <w:keepNext w:val="true"/>
@@ -2277,7 +2158,7 @@
       <w:szCs w:val="28"/>
     </w:rPr>
   </w:style>
-  <w:style w:type="paragraph" w:styleId="Tretekstu">
+  <w:style w:type="paragraph" w:styleId="BodyText">
     <w:name w:val="Body Text"/>
     <w:basedOn w:val="Normal"/>
     <w:pPr>
@@ -2285,15 +2166,15 @@
     </w:pPr>
     <w:rPr/>
   </w:style>
-  <w:style w:type="paragraph" w:styleId="Lista">
+  <w:style w:type="paragraph" w:styleId="List">
     <w:name w:val="List"/>
-    <w:basedOn w:val="Tretekstu"/>
+    <w:basedOn w:val="BodyText"/>
     <w:pPr/>
     <w:rPr>
       <w:rFonts w:cs="Arial"/>
     </w:rPr>
   </w:style>
-  <w:style w:type="paragraph" w:styleId="Podpis">
+  <w:style w:type="paragraph" w:styleId="Caption">
     <w:name w:val="Caption"/>
     <w:basedOn w:val="Normal"/>
     <w:qFormat/>
@@ -2329,7 +2210,7 @@
     <w:rsid w:val="00d2009b"/>
     <w:pPr>
       <w:spacing w:before="0" w:after="160"/>
-      <w:ind w:left="720" w:hanging="0"/>
+      <w:ind w:hanging="0" w:left="720"/>
       <w:contextualSpacing/>
     </w:pPr>
     <w:rPr/>
@@ -2352,8 +2233,8 @@
       <w:szCs w:val="18"/>
     </w:rPr>
   </w:style>
-  <w:style w:type="numbering" w:styleId="NoList" w:default="1">
-    <w:name w:val="No List"/>
+  <w:style w:type="numbering" w:styleId="Bezlisty" w:default="1">
+    <w:name w:val="Bez listy"/>
     <w:uiPriority w:val="99"/>
     <w:semiHidden/>
     <w:unhideWhenUsed/>
@@ -2396,161 +2277,97 @@
 </file>
 
 <file path=word/theme/theme1.xml><?xml version="1.0" encoding="utf-8"?>
-<a:theme xmlns:a="http://schemas.openxmlformats.org/drawingml/2006/main" name="Motyw pakietu Office">
+<a:theme xmlns:a="http://schemas.openxmlformats.org/drawingml/2006/main" xmlns:r="http://schemas.openxmlformats.org/officeDocument/2006/relationships" name="Motyw pakietu Office">
   <a:themeElements>
     <a:clrScheme name="Pakiet Office">
       <a:dk1>
-        <a:sysClr val="windowText" lastClr="000000"/>
+        <a:srgbClr val="000000"/>
       </a:dk1>
       <a:lt1>
-        <a:sysClr val="window" lastClr="FFFFFF"/>
+        <a:srgbClr val="ffffff"/>
       </a:lt1>
       <a:dk2>
-        <a:srgbClr val="44546A"/>
+        <a:srgbClr val="44546a"/>
       </a:dk2>
       <a:lt2>
-        <a:srgbClr val="E7E6E6"/>
+        <a:srgbClr val="e7e6e6"/>
       </a:lt2>
       <a:accent1>
-        <a:srgbClr val="5B9BD5"/>
+        <a:srgbClr val="5b9bd5"/>
       </a:accent1>
       <a:accent2>
-        <a:srgbClr val="ED7D31"/>
+        <a:srgbClr val="ed7d31"/>
       </a:accent2>
       <a:accent3>
-        <a:srgbClr val="A5A5A5"/>
+        <a:srgbClr val="a5a5a5"/>
       </a:accent3>
       <a:accent4>
-        <a:srgbClr val="FFC000"/>
+        <a:srgbClr val="ffc000"/>
       </a:accent4>
       <a:accent5>
-        <a:srgbClr val="4472C4"/>
+        <a:srgbClr val="4472c4"/>
       </a:accent5>
       <a:accent6>
-        <a:srgbClr val="70AD47"/>
+        <a:srgbClr val="70ad47"/>
       </a:accent6>
       <a:hlink>
-        <a:srgbClr val="0563C1"/>
+        <a:srgbClr val="0563c1"/>
       </a:hlink>
       <a:folHlink>
-        <a:srgbClr val="954F72"/>
+        <a:srgbClr val="954f72"/>
       </a:folHlink>
     </a:clrScheme>
     <a:fontScheme name="Pakiet Office">
       <a:majorFont>
-        <a:latin typeface="Calibri Light" panose="020F0302020204030204"/>
+        <a:latin typeface="Calibri Light" panose="020F0302020204030204" pitchFamily="0" charset="1"/>
         <a:ea typeface=""/>
         <a:cs typeface=""/>
-        <a:font script="Jpan" typeface="游ゴシック Light"/>
-        <a:font script="Hang" typeface="맑은 고딕"/>
-        <a:font script="Hans" typeface="等线 Light"/>
-        <a:font script="Hant" typeface="新細明體"/>
-        <a:font script="Arab" typeface="Times New Roman"/>
-        <a:font script="Hebr" typeface="Times New Roman"/>
-        <a:font script="Thai" typeface="Angsana New"/>
-        <a:font script="Ethi" typeface="Nyala"/>
-        <a:font script="Beng" typeface="Vrinda"/>
-        <a:font script="Gujr" typeface="Shruti"/>
-        <a:font script="Khmr" typeface="MoolBoran"/>
-        <a:font script="Knda" typeface="Tunga"/>
-        <a:font script="Guru" typeface="Raavi"/>
-        <a:font script="Cans" typeface="Euphemia"/>
-        <a:font script="Cher" typeface="Plantagenet Cherokee"/>
-        <a:font script="Yiii" typeface="Microsoft Yi Baiti"/>
-        <a:font script="Tibt" typeface="Microsoft Himalaya"/>
-        <a:font script="Thaa" typeface="MV Boli"/>
-        <a:font script="Deva" typeface="Mangal"/>
-        <a:font script="Telu" typeface="Gautami"/>
-        <a:font script="Taml" typeface="Latha"/>
-        <a:font script="Syrc" typeface="Estrangelo Edessa"/>
-        <a:font script="Orya" typeface="Kalinga"/>
-        <a:font script="Mlym" typeface="Kartika"/>
-        <a:font script="Laoo" typeface="DokChampa"/>
-        <a:font script="Sinh" typeface="Iskoola Pota"/>
-        <a:font script="Mong" typeface="Mongolian Baiti"/>
-        <a:font script="Viet" typeface="Times New Roman"/>
-        <a:font script="Uigh" typeface="Microsoft Uighur"/>
-        <a:font script="Geor" typeface="Sylfaen"/>
       </a:majorFont>
       <a:minorFont>
-        <a:latin typeface="Calibri" panose="020F0502020204030204"/>
+        <a:latin typeface="Calibri" panose="020F0502020204030204" pitchFamily="0" charset="1"/>
         <a:ea typeface=""/>
         <a:cs typeface=""/>
-        <a:font script="Jpan" typeface="游明朝"/>
-        <a:font script="Hang" typeface="맑은 고딕"/>
-        <a:font script="Hans" typeface="等线"/>
-        <a:font script="Hant" typeface="新細明體"/>
-        <a:font script="Arab" typeface="Arial"/>
-        <a:font script="Hebr" typeface="Arial"/>
-        <a:font script="Thai" typeface="Cordia New"/>
-        <a:font script="Ethi" typeface="Nyala"/>
-        <a:font script="Beng" typeface="Vrinda"/>
-        <a:font script="Gujr" typeface="Shruti"/>
-        <a:font script="Khmr" typeface="DaunPenh"/>
-        <a:font script="Knda" typeface="Tunga"/>
-        <a:font script="Guru" typeface="Raavi"/>
-        <a:font script="Cans" typeface="Euphemia"/>
-        <a:font script="Cher" typeface="Plantagenet Cherokee"/>
-        <a:font script="Yiii" typeface="Microsoft Yi Baiti"/>
-        <a:font script="Tibt" typeface="Microsoft Himalaya"/>
-        <a:font script="Thaa" typeface="MV Boli"/>
-        <a:font script="Deva" typeface="Mangal"/>
-        <a:font script="Telu" typeface="Gautami"/>
-        <a:font script="Taml" typeface="Latha"/>
-        <a:font script="Syrc" typeface="Estrangelo Edessa"/>
-        <a:font script="Orya" typeface="Kalinga"/>
-        <a:font script="Mlym" typeface="Kartika"/>
-        <a:font script="Laoo" typeface="DokChampa"/>
-        <a:font script="Sinh" typeface="Iskoola Pota"/>
-        <a:font script="Mong" typeface="Mongolian Baiti"/>
-        <a:font script="Viet" typeface="Arial"/>
-        <a:font script="Uigh" typeface="Microsoft Uighur"/>
-        <a:font script="Geor" typeface="Sylfaen"/>
       </a:minorFont>
     </a:fontScheme>
-    <a:fmtScheme name="Pakiet Office">
+    <a:fmtScheme>
       <a:fillStyleLst>
         <a:solidFill>
           <a:schemeClr val="phClr"/>
         </a:solidFill>
-        <a:gradFill rotWithShape="1">
+        <a:gradFill>
           <a:gsLst>
             <a:gs pos="0">
               <a:schemeClr val="phClr">
                 <a:lumMod val="110000"/>
-                <a:satMod val="105000"/>
                 <a:tint val="67000"/>
               </a:schemeClr>
             </a:gs>
             <a:gs pos="50000">
               <a:schemeClr val="phClr">
                 <a:lumMod val="105000"/>
-                <a:satMod val="103000"/>
                 <a:tint val="73000"/>
               </a:schemeClr>
             </a:gs>
             <a:gs pos="100000">
               <a:schemeClr val="phClr">
                 <a:lumMod val="105000"/>
-                <a:satMod val="109000"/>
                 <a:tint val="81000"/>
               </a:schemeClr>
             </a:gs>
           </a:gsLst>
           <a:lin ang="5400000" scaled="0"/>
+          <a:tileRect l="0" t="0" r="0" b="0"/>
         </a:gradFill>
-        <a:gradFill rotWithShape="1">
+        <a:gradFill>
           <a:gsLst>
             <a:gs pos="0">
               <a:schemeClr val="phClr">
-                <a:satMod val="103000"/>
                 <a:lumMod val="102000"/>
                 <a:tint val="94000"/>
               </a:schemeClr>
             </a:gs>
             <a:gs pos="50000">
               <a:schemeClr val="phClr">
-                <a:satMod val="110000"/>
                 <a:lumMod val="100000"/>
                 <a:shade val="100000"/>
               </a:schemeClr>
@@ -2558,33 +2375,24 @@
             <a:gs pos="100000">
               <a:schemeClr val="phClr">
                 <a:lumMod val="99000"/>
-                <a:satMod val="120000"/>
                 <a:shade val="78000"/>
               </a:schemeClr>
             </a:gs>
           </a:gsLst>
           <a:lin ang="5400000" scaled="0"/>
+          <a:tileRect l="0" t="0" r="0" b="0"/>
         </a:gradFill>
       </a:fillStyleLst>
       <a:lnStyleLst>
         <a:ln w="6350" cap="flat" cmpd="sng" algn="ctr">
-          <a:solidFill>
-            <a:schemeClr val="phClr"/>
-          </a:solidFill>
           <a:prstDash val="solid"/>
           <a:miter lim="800000"/>
         </a:ln>
         <a:ln w="12700" cap="flat" cmpd="sng" algn="ctr">
-          <a:solidFill>
-            <a:schemeClr val="phClr"/>
-          </a:solidFill>
           <a:prstDash val="solid"/>
           <a:miter lim="800000"/>
         </a:ln>
         <a:ln w="19050" cap="flat" cmpd="sng" algn="ctr">
-          <a:solidFill>
-            <a:schemeClr val="phClr"/>
-          </a:solidFill>
           <a:prstDash val="solid"/>
           <a:miter lim="800000"/>
         </a:ln>
@@ -2597,13 +2405,7 @@
           <a:effectLst/>
         </a:effectStyle>
         <a:effectStyle>
-          <a:effectLst>
-            <a:outerShdw blurRad="57150" dist="19050" dir="5400000" algn="ctr" rotWithShape="0">
-              <a:srgbClr val="000000">
-                <a:alpha val="63000"/>
-              </a:srgbClr>
-            </a:outerShdw>
-          </a:effectLst>
+          <a:effectLst/>
         </a:effectStyle>
       </a:effectStyleLst>
       <a:bgFillStyleLst>
@@ -2613,15 +2415,13 @@
         <a:solidFill>
           <a:schemeClr val="phClr">
             <a:tint val="95000"/>
-            <a:satMod val="170000"/>
           </a:schemeClr>
         </a:solidFill>
-        <a:gradFill rotWithShape="1">
+        <a:gradFill>
           <a:gsLst>
             <a:gs pos="0">
               <a:schemeClr val="phClr">
                 <a:tint val="93000"/>
-                <a:satMod val="150000"/>
                 <a:shade val="98000"/>
                 <a:lumMod val="102000"/>
               </a:schemeClr>
@@ -2629,7 +2429,6 @@
             <a:gs pos="50000">
               <a:schemeClr val="phClr">
                 <a:tint val="98000"/>
-                <a:satMod val="130000"/>
                 <a:shade val="90000"/>
                 <a:lumMod val="103000"/>
               </a:schemeClr>
@@ -2637,22 +2436,15 @@
             <a:gs pos="100000">
               <a:schemeClr val="phClr">
                 <a:shade val="63000"/>
-                <a:satMod val="120000"/>
               </a:schemeClr>
             </a:gs>
           </a:gsLst>
           <a:lin ang="5400000" scaled="0"/>
+          <a:tileRect l="0" t="0" r="0" b="0"/>
         </a:gradFill>
       </a:bgFillStyleLst>
     </a:fmtScheme>
   </a:themeElements>
-  <a:objectDefaults/>
-  <a:extraClrSchemeLst/>
-  <a:extLst>
-    <a:ext uri="{05A4C25C-085E-4340-85A3-A5531E510DB2}">
-      <thm15:themeFamily xmlns:thm15="http://schemas.microsoft.com/office/thememl/2012/main" name="Office Theme" id="{62F939B6-93AF-4DB8-9C6B-D6C7DFDC589F}" vid="{4A3C46E8-61CC-4603-A589-7422A47A8E4A}"/>
-    </a:ext>
-  </a:extLst>
 </a:theme>
 </file>
 

</xml_diff>